<commit_message>
open photo gallery from add photo button press
</commit_message>
<xml_diff>
--- a/PlantTrackerProjectNotebook.docx
+++ b/PlantTrackerProjectNotebook.docx
@@ -13,7 +13,6 @@
           <w:sz w:val="96"/>
         </w:rPr>
       </w:pPr>
-      <w:proofErr w:type="spellStart"/>
       <w:r>
         <w:rPr>
           <w:rFonts w:ascii="Calibri" w:hAnsi="Calibri"/>
@@ -23,7 +22,6 @@
         </w:rPr>
         <w:t>PlantTracker</w:t>
       </w:r>
-      <w:proofErr w:type="spellEnd"/>
     </w:p>
     <w:p/>
     <w:p/>
@@ -107,77 +105,7 @@
         <w:rPr>
           <w:rFonts w:ascii="Cambria" w:hAnsi="Cambria"/>
         </w:rPr>
-        <w:t xml:space="preserve">For green </w:t>
-      </w:r>
-      <w:proofErr w:type="gramStart"/>
-      <w:r>
-        <w:rPr>
-          <w:rFonts w:ascii="Cambria" w:hAnsi="Cambria"/>
-        </w:rPr>
-        <w:t>thumbs</w:t>
-      </w:r>
-      <w:proofErr w:type="gramEnd"/>
-      <w:r>
-        <w:rPr>
-          <w:rFonts w:ascii="Cambria" w:hAnsi="Cambria"/>
-        </w:rPr>
-        <w:t xml:space="preserve"> young and old and any experience-level who want to easily track important details of their plants, the </w:t>
-      </w:r>
-      <w:proofErr w:type="spellStart"/>
-      <w:r>
-        <w:rPr>
-          <w:rFonts w:ascii="Cambria" w:hAnsi="Cambria"/>
-        </w:rPr>
-        <w:t>PlantTracker</w:t>
-      </w:r>
-      <w:proofErr w:type="spellEnd"/>
-      <w:r>
-        <w:rPr>
-          <w:rFonts w:ascii="Cambria" w:hAnsi="Cambria"/>
-        </w:rPr>
-        <w:t xml:space="preserve"> app is a mobile application designed to help users keep an eye on watering frequencies, soil conditions, specific requirements for plants, etc. </w:t>
-      </w:r>
-      <w:proofErr w:type="spellStart"/>
-      <w:r>
-        <w:rPr>
-          <w:rFonts w:ascii="Cambria" w:hAnsi="Cambria"/>
-        </w:rPr>
-        <w:t>PlantTracker</w:t>
-      </w:r>
-      <w:proofErr w:type="spellEnd"/>
-      <w:r>
-        <w:rPr>
-          <w:rFonts w:ascii="Cambria" w:hAnsi="Cambria"/>
-        </w:rPr>
-        <w:t xml:space="preserve"> gives the user piece-of-mind knowing that the routines for their plants remain consistent. </w:t>
-      </w:r>
-      <w:proofErr w:type="spellStart"/>
-      <w:r>
-        <w:rPr>
-          <w:rFonts w:ascii="Cambria" w:hAnsi="Cambria"/>
-        </w:rPr>
-        <w:t>PlantTracker</w:t>
-      </w:r>
-      <w:proofErr w:type="spellEnd"/>
-      <w:r>
-        <w:rPr>
-          <w:rFonts w:ascii="Cambria" w:hAnsi="Cambria"/>
-        </w:rPr>
-        <w:t xml:space="preserve"> will remind the user of upcoming </w:t>
-      </w:r>
-      <w:proofErr w:type="spellStart"/>
-      <w:r>
-        <w:rPr>
-          <w:rFonts w:ascii="Cambria" w:hAnsi="Cambria"/>
-        </w:rPr>
-        <w:t>waterings</w:t>
-      </w:r>
-      <w:proofErr w:type="spellEnd"/>
-      <w:r>
-        <w:rPr>
-          <w:rFonts w:ascii="Cambria" w:hAnsi="Cambria"/>
-        </w:rPr>
-        <w:t xml:space="preserve"> or any other specific needs that the user must remember.</w:t>
+        <w:t>For green thumbs young and old and any experience-level who want to easily track important details of their plants, the PlantTracker app is a mobile application designed to help users keep an eye on watering frequencies, soil conditions, specific requirements for plants, etc. PlantTracker gives the user piece-of-mind knowing that the routines for their plants remain consistent. PlantTracker will remind the user of upcoming waterings or any other specific needs that the user must remember.</w:t>
       </w:r>
       <w:r>
         <w:rPr>
@@ -185,19 +113,11 @@
         </w:rPr>
         <w:t xml:space="preserve"> </w:t>
       </w:r>
-      <w:proofErr w:type="spellStart"/>
       <w:r>
         <w:rPr>
           <w:rFonts w:ascii="Cambria" w:hAnsi="Cambria"/>
         </w:rPr>
-        <w:t>PlantTracker</w:t>
-      </w:r>
-      <w:proofErr w:type="spellEnd"/>
-      <w:r>
-        <w:rPr>
-          <w:rFonts w:ascii="Cambria" w:hAnsi="Cambria"/>
-        </w:rPr>
-        <w:t xml:space="preserve"> will also help the user determine how often to water their plants and what sort of climate the plants grow best in.</w:t>
+        <w:t>PlantTracker will also help the user determine how often to water their plants and what sort of climate the plants grow best in.</w:t>
       </w:r>
     </w:p>
     <w:p>
@@ -395,15 +315,7 @@
           </w:tcPr>
           <w:p>
             <w:r>
-              <w:t xml:space="preserve">Set reminders for the needs they must keep track </w:t>
-            </w:r>
-            <w:proofErr w:type="gramStart"/>
-            <w:r>
-              <w:t>of(</w:t>
-            </w:r>
-            <w:proofErr w:type="gramEnd"/>
-            <w:r>
-              <w:t>such as watering, repotting, etc.)</w:t>
+              <w:t>Set reminders for the needs they must keep track of(such as watering, repotting, etc.)</w:t>
             </w:r>
           </w:p>
         </w:tc>
@@ -421,15 +333,7 @@
           </w:tcPr>
           <w:p>
             <w:r>
-              <w:t xml:space="preserve">Identify specific traits of the </w:t>
-            </w:r>
-            <w:proofErr w:type="gramStart"/>
-            <w:r>
-              <w:t>plants(</w:t>
-            </w:r>
-            <w:proofErr w:type="gramEnd"/>
-            <w:r>
-              <w:t>such as shrub, flower, succulent, etc.)</w:t>
+              <w:t>Identify specific traits of the plants(such as shrub, flower, succulent, etc.)</w:t>
             </w:r>
           </w:p>
         </w:tc>
@@ -469,29 +373,13 @@
           </w:tcPr>
           <w:p>
             <w:r>
-              <w:t xml:space="preserve">Based on plant </w:t>
-            </w:r>
-            <w:proofErr w:type="gramStart"/>
-            <w:r>
-              <w:t>traits(</w:t>
-            </w:r>
-            <w:proofErr w:type="gramEnd"/>
-            <w:r>
-              <w:t>such as shru</w:t>
+              <w:t>Based on plant traits(such as shru</w:t>
             </w:r>
             <w:r>
               <w:t>b</w:t>
             </w:r>
             <w:r>
-              <w:t xml:space="preserve">, flower, succulent, etc.) search </w:t>
-            </w:r>
-            <w:proofErr w:type="spellStart"/>
-            <w:r>
-              <w:t>json</w:t>
-            </w:r>
-            <w:proofErr w:type="spellEnd"/>
-            <w:r>
-              <w:t xml:space="preserve"> information for watering tips, potting tips, etc.</w:t>
+              <w:t>, flower, succulent, etc.) search json information for watering tips, potting tips, etc.</w:t>
             </w:r>
           </w:p>
         </w:tc>
@@ -866,15 +754,7 @@
               <w:keepLines/>
             </w:pPr>
             <w:r>
-              <w:t xml:space="preserve">As a </w:t>
-            </w:r>
-            <w:proofErr w:type="gramStart"/>
-            <w:r>
-              <w:t>user</w:t>
-            </w:r>
-            <w:proofErr w:type="gramEnd"/>
-            <w:r>
-              <w:t xml:space="preserve"> I would like to upload my photos and track my plant progress. I would also like to save my plant information that has be</w:t>
+              <w:t>As a user I would like to upload my photos and track my plant progress. I would also like to save my plant information that has be</w:t>
             </w:r>
             <w:r>
               <w:t>e</w:t>
@@ -1027,15 +907,7 @@
               <w:keepLines/>
             </w:pPr>
             <w:r>
-              <w:t xml:space="preserve">As a </w:t>
-            </w:r>
-            <w:proofErr w:type="gramStart"/>
-            <w:r>
-              <w:t>user</w:t>
-            </w:r>
-            <w:proofErr w:type="gramEnd"/>
-            <w:r>
-              <w:t xml:space="preserve"> I would like to get information on the type of plant and how I should go about caring for it.</w:t>
+              <w:t>As a user I would like to get information on the type of plant and how I should go about caring for it.</w:t>
             </w:r>
           </w:p>
         </w:tc>
@@ -1110,15 +982,7 @@
               <w:keepLines/>
             </w:pPr>
             <w:r>
-              <w:t xml:space="preserve">As a user I would like to be able to input information about my house </w:t>
-            </w:r>
-            <w:proofErr w:type="gramStart"/>
-            <w:r>
-              <w:t>layout(</w:t>
-            </w:r>
-            <w:proofErr w:type="gramEnd"/>
-            <w:r>
-              <w:t>window locations) and get information about plant placement(put in front window, put in side window, etc.)</w:t>
+              <w:t>As a user I would like to be able to input information about my house layout(window locations) and get information about plant placement(put in front window, put in side window, etc.)</w:t>
             </w:r>
           </w:p>
         </w:tc>
@@ -1190,15 +1054,7 @@
               <w:keepLines/>
             </w:pPr>
             <w:r>
-              <w:t xml:space="preserve">As a </w:t>
-            </w:r>
-            <w:proofErr w:type="gramStart"/>
-            <w:r>
-              <w:t>user</w:t>
-            </w:r>
-            <w:proofErr w:type="gramEnd"/>
-            <w:r>
-              <w:t xml:space="preserve"> I would like to input my location and have the app tell me good plants for my location.</w:t>
+              <w:t>As a user I would like to input my location and have the app tell me good plants for my location.</w:t>
             </w:r>
           </w:p>
         </w:tc>
@@ -1802,41 +1658,13 @@
         <w:rPr>
           <w:rFonts w:ascii="Calibri" w:hAnsi="Calibri"/>
         </w:rPr>
-        <w:t xml:space="preserve">For this iteration, I planned to complete my first story-point.  I am proud of the work I </w:t>
-      </w:r>
-      <w:proofErr w:type="gramStart"/>
-      <w:r>
-        <w:rPr>
-          <w:rFonts w:ascii="Calibri" w:hAnsi="Calibri"/>
-        </w:rPr>
-        <w:t>was able to</w:t>
-      </w:r>
-      <w:proofErr w:type="gramEnd"/>
-      <w:r>
-        <w:rPr>
-          <w:rFonts w:ascii="Calibri" w:hAnsi="Calibri"/>
-        </w:rPr>
-        <w:t xml:space="preserve"> accomplish, but was unable to finish all of the tasks that I set out to complete.</w:t>
+        <w:t>For this iteration, I planned to complete my first story-point.  I am proud of the work I was able to accomplish, but was unable to finish all of the tasks that I set out to complete.</w:t>
       </w:r>
       <w:r>
         <w:rPr>
           <w:rFonts w:ascii="Calibri" w:hAnsi="Calibri"/>
         </w:rPr>
-        <w:t xml:space="preserve"> Taking the time to understand Android Studio’s interface took a little bit longer than I previously thought. Also, I was unable to make time to figure out how to allow users to gain access to their Android camera and upload photos. I will push that task to the next iteration. I may scrap uploading information to a database unless I can find a solution that I can implement in the given </w:t>
-      </w:r>
-      <w:proofErr w:type="gramStart"/>
-      <w:r>
-        <w:rPr>
-          <w:rFonts w:ascii="Calibri" w:hAnsi="Calibri"/>
-        </w:rPr>
-        <w:t>period of time</w:t>
-      </w:r>
-      <w:proofErr w:type="gramEnd"/>
-      <w:r>
-        <w:rPr>
-          <w:rFonts w:ascii="Calibri" w:hAnsi="Calibri"/>
-        </w:rPr>
-        <w:t>.</w:t>
+        <w:t xml:space="preserve"> Taking the time to understand Android Studio’s interface took a little bit longer than I previously thought. Also, I was unable to make time to figure out how to allow users to gain access to their Android camera and upload photos. I will push that task to the next iteration. I may scrap uploading information to a database unless I can find a solution that I can implement in the given period of time.</w:t>
       </w:r>
       <w:r>
         <w:rPr>
@@ -1909,16 +1737,7 @@
           <w:sz w:val="36"/>
           <w:szCs w:val="36"/>
         </w:rPr>
-        <w:t>Sprint #2</w:t>
-      </w:r>
-      <w:r>
-        <w:rPr>
-          <w:rFonts w:ascii="Calibri" w:hAnsi="Calibri"/>
-          <w:b/>
-          <w:sz w:val="36"/>
-          <w:szCs w:val="36"/>
-        </w:rPr>
-        <w:t xml:space="preserve"> Plan</w:t>
+        <w:t>Sprint #2 Plan</w:t>
       </w:r>
     </w:p>
     <w:tbl>
@@ -2067,10 +1886,7 @@
               <w:jc w:val="center"/>
             </w:pPr>
             <w:r>
-              <w:t>S1</w:t>
-            </w:r>
-            <w:r>
-              <w:t xml:space="preserve"> (finish it)</w:t>
+              <w:t>S1 (finish it)</w:t>
             </w:r>
           </w:p>
         </w:tc>
@@ -2100,6 +1916,8 @@
             <w:r>
               <w:t>1</w:t>
             </w:r>
+            <w:bookmarkStart w:id="2" w:name="_GoBack"/>
+            <w:bookmarkEnd w:id="2"/>
           </w:p>
         </w:tc>
         <w:tc>
@@ -2110,6 +1928,9 @@
             <w:pPr>
               <w:jc w:val="center"/>
             </w:pPr>
+            <w:r>
+              <w:t>1</w:t>
+            </w:r>
           </w:p>
         </w:tc>
       </w:tr>
@@ -2290,12 +2111,7 @@
               <w:ind w:left="25"/>
             </w:pPr>
             <w:r>
-              <w:t>Create UI for plant-pro</w:t>
-            </w:r>
-            <w:bookmarkStart w:id="2" w:name="_GoBack"/>
-            <w:bookmarkEnd w:id="2"/>
-            <w:r>
-              <w:t>gress tracker</w:t>
+              <w:t>Create UI for plant-progress tracker</w:t>
             </w:r>
           </w:p>
         </w:tc>

</xml_diff>

<commit_message>
Add photo to plant info activity and send that info back to previous activity
</commit_message>
<xml_diff>
--- a/PlantTrackerProjectNotebook.docx
+++ b/PlantTrackerProjectNotebook.docx
@@ -1730,6 +1730,215 @@
           <w:szCs w:val="36"/>
         </w:rPr>
       </w:pPr>
+    </w:p>
+    <w:p>
+      <w:pPr>
+        <w:jc w:val="center"/>
+        <w:rPr>
+          <w:rFonts w:ascii="Calibri" w:hAnsi="Calibri"/>
+          <w:b/>
+          <w:sz w:val="36"/>
+          <w:szCs w:val="36"/>
+        </w:rPr>
+      </w:pPr>
+    </w:p>
+    <w:p>
+      <w:pPr>
+        <w:jc w:val="center"/>
+        <w:rPr>
+          <w:rFonts w:ascii="Calibri" w:hAnsi="Calibri"/>
+          <w:b/>
+          <w:sz w:val="36"/>
+          <w:szCs w:val="36"/>
+        </w:rPr>
+      </w:pPr>
+    </w:p>
+    <w:p>
+      <w:pPr>
+        <w:jc w:val="center"/>
+        <w:rPr>
+          <w:rFonts w:ascii="Calibri" w:hAnsi="Calibri"/>
+          <w:b/>
+          <w:sz w:val="36"/>
+          <w:szCs w:val="36"/>
+        </w:rPr>
+      </w:pPr>
+    </w:p>
+    <w:p>
+      <w:pPr>
+        <w:jc w:val="center"/>
+        <w:rPr>
+          <w:rFonts w:ascii="Calibri" w:hAnsi="Calibri"/>
+          <w:b/>
+          <w:sz w:val="36"/>
+          <w:szCs w:val="36"/>
+        </w:rPr>
+      </w:pPr>
+    </w:p>
+    <w:p>
+      <w:pPr>
+        <w:jc w:val="center"/>
+        <w:rPr>
+          <w:rFonts w:ascii="Calibri" w:hAnsi="Calibri"/>
+          <w:b/>
+          <w:sz w:val="36"/>
+          <w:szCs w:val="36"/>
+        </w:rPr>
+      </w:pPr>
+    </w:p>
+    <w:p>
+      <w:pPr>
+        <w:jc w:val="center"/>
+        <w:rPr>
+          <w:rFonts w:ascii="Calibri" w:hAnsi="Calibri"/>
+          <w:b/>
+          <w:sz w:val="36"/>
+          <w:szCs w:val="36"/>
+        </w:rPr>
+      </w:pPr>
+    </w:p>
+    <w:p>
+      <w:pPr>
+        <w:jc w:val="center"/>
+        <w:rPr>
+          <w:rFonts w:ascii="Calibri" w:hAnsi="Calibri"/>
+          <w:b/>
+          <w:sz w:val="36"/>
+          <w:szCs w:val="36"/>
+        </w:rPr>
+      </w:pPr>
+    </w:p>
+    <w:p>
+      <w:pPr>
+        <w:jc w:val="center"/>
+        <w:rPr>
+          <w:rFonts w:ascii="Calibri" w:hAnsi="Calibri"/>
+          <w:b/>
+          <w:sz w:val="36"/>
+          <w:szCs w:val="36"/>
+        </w:rPr>
+      </w:pPr>
+    </w:p>
+    <w:p>
+      <w:pPr>
+        <w:jc w:val="center"/>
+        <w:rPr>
+          <w:rFonts w:ascii="Calibri" w:hAnsi="Calibri"/>
+          <w:b/>
+          <w:sz w:val="36"/>
+          <w:szCs w:val="36"/>
+        </w:rPr>
+      </w:pPr>
+    </w:p>
+    <w:p>
+      <w:pPr>
+        <w:jc w:val="center"/>
+        <w:rPr>
+          <w:rFonts w:ascii="Calibri" w:hAnsi="Calibri"/>
+          <w:b/>
+          <w:sz w:val="36"/>
+          <w:szCs w:val="36"/>
+        </w:rPr>
+      </w:pPr>
+    </w:p>
+    <w:p>
+      <w:pPr>
+        <w:jc w:val="center"/>
+        <w:rPr>
+          <w:rFonts w:ascii="Calibri" w:hAnsi="Calibri"/>
+          <w:b/>
+          <w:sz w:val="36"/>
+          <w:szCs w:val="36"/>
+        </w:rPr>
+      </w:pPr>
+    </w:p>
+    <w:p>
+      <w:pPr>
+        <w:jc w:val="center"/>
+        <w:rPr>
+          <w:rFonts w:ascii="Calibri" w:hAnsi="Calibri"/>
+          <w:b/>
+          <w:sz w:val="36"/>
+          <w:szCs w:val="36"/>
+        </w:rPr>
+      </w:pPr>
+    </w:p>
+    <w:p>
+      <w:pPr>
+        <w:jc w:val="center"/>
+        <w:rPr>
+          <w:rFonts w:ascii="Calibri" w:hAnsi="Calibri"/>
+          <w:b/>
+          <w:sz w:val="36"/>
+          <w:szCs w:val="36"/>
+        </w:rPr>
+      </w:pPr>
+    </w:p>
+    <w:p>
+      <w:pPr>
+        <w:jc w:val="center"/>
+        <w:rPr>
+          <w:rFonts w:ascii="Calibri" w:hAnsi="Calibri"/>
+          <w:b/>
+          <w:sz w:val="36"/>
+          <w:szCs w:val="36"/>
+        </w:rPr>
+      </w:pPr>
+    </w:p>
+    <w:p>
+      <w:pPr>
+        <w:jc w:val="center"/>
+        <w:rPr>
+          <w:rFonts w:ascii="Calibri" w:hAnsi="Calibri"/>
+          <w:b/>
+          <w:sz w:val="36"/>
+          <w:szCs w:val="36"/>
+        </w:rPr>
+      </w:pPr>
+    </w:p>
+    <w:p>
+      <w:pPr>
+        <w:jc w:val="center"/>
+        <w:rPr>
+          <w:rFonts w:ascii="Calibri" w:hAnsi="Calibri"/>
+          <w:b/>
+          <w:sz w:val="36"/>
+          <w:szCs w:val="36"/>
+        </w:rPr>
+      </w:pPr>
+    </w:p>
+    <w:p>
+      <w:pPr>
+        <w:jc w:val="center"/>
+        <w:rPr>
+          <w:rFonts w:ascii="Calibri" w:hAnsi="Calibri"/>
+          <w:b/>
+          <w:sz w:val="36"/>
+          <w:szCs w:val="36"/>
+        </w:rPr>
+      </w:pPr>
+    </w:p>
+    <w:p>
+      <w:pPr>
+        <w:jc w:val="center"/>
+        <w:rPr>
+          <w:rFonts w:ascii="Calibri" w:hAnsi="Calibri"/>
+          <w:b/>
+          <w:sz w:val="36"/>
+          <w:szCs w:val="36"/>
+        </w:rPr>
+      </w:pPr>
+    </w:p>
+    <w:p>
+      <w:pPr>
+        <w:jc w:val="center"/>
+        <w:rPr>
+          <w:rFonts w:ascii="Calibri" w:hAnsi="Calibri"/>
+          <w:b/>
+          <w:sz w:val="36"/>
+          <w:szCs w:val="36"/>
+        </w:rPr>
+      </w:pPr>
       <w:r>
         <w:rPr>
           <w:rFonts w:ascii="Calibri" w:hAnsi="Calibri"/>
@@ -1916,174 +2125,190 @@
             <w:r>
               <w:t>1</w:t>
             </w:r>
+          </w:p>
+        </w:tc>
+        <w:tc>
+          <w:tcPr>
+            <w:tcW w:w="1170" w:type="dxa"/>
+          </w:tcPr>
+          <w:p>
+            <w:pPr>
+              <w:jc w:val="center"/>
+            </w:pPr>
+            <w:r>
+              <w:t>1</w:t>
+            </w:r>
+          </w:p>
+        </w:tc>
+      </w:tr>
+      <w:tr>
+        <w:tc>
+          <w:tcPr>
+            <w:tcW w:w="1127" w:type="dxa"/>
+            <w:shd w:val="clear" w:color="auto" w:fill="auto"/>
+          </w:tcPr>
+          <w:p>
+            <w:pPr>
+              <w:jc w:val="center"/>
+            </w:pPr>
+          </w:p>
+        </w:tc>
+        <w:tc>
+          <w:tcPr>
+            <w:tcW w:w="6163" w:type="dxa"/>
+            <w:shd w:val="clear" w:color="auto" w:fill="auto"/>
+          </w:tcPr>
+          <w:p>
+            <w:pPr>
+              <w:ind w:left="25"/>
+            </w:pPr>
+            <w:r>
+              <w:t>Code event handler for photo</w:t>
+            </w:r>
+          </w:p>
+        </w:tc>
+        <w:tc>
+          <w:tcPr>
+            <w:tcW w:w="1710" w:type="dxa"/>
+            <w:shd w:val="clear" w:color="auto" w:fill="auto"/>
+          </w:tcPr>
+          <w:p>
+            <w:pPr>
+              <w:jc w:val="center"/>
+            </w:pPr>
+            <w:r>
+              <w:t>1</w:t>
+            </w:r>
+          </w:p>
+        </w:tc>
+        <w:tc>
+          <w:tcPr>
+            <w:tcW w:w="1170" w:type="dxa"/>
+          </w:tcPr>
+          <w:p>
+            <w:pPr>
+              <w:jc w:val="center"/>
+            </w:pPr>
+            <w:r>
+              <w:t>1</w:t>
+            </w:r>
+            <w:r>
+              <w:t>.25</w:t>
+            </w:r>
+          </w:p>
+        </w:tc>
+      </w:tr>
+      <w:tr>
+        <w:tc>
+          <w:tcPr>
+            <w:tcW w:w="1127" w:type="dxa"/>
+            <w:shd w:val="clear" w:color="auto" w:fill="auto"/>
+          </w:tcPr>
+          <w:p>
+            <w:pPr>
+              <w:jc w:val="center"/>
+            </w:pPr>
+            <w:r>
+              <w:t>S2</w:t>
+            </w:r>
+          </w:p>
+        </w:tc>
+        <w:tc>
+          <w:tcPr>
+            <w:tcW w:w="6163" w:type="dxa"/>
+            <w:shd w:val="clear" w:color="auto" w:fill="auto"/>
+          </w:tcPr>
+          <w:p>
+            <w:pPr>
+              <w:ind w:left="25"/>
+            </w:pPr>
+            <w:r>
+              <w:t>Save information user has uploaded</w:t>
+            </w:r>
+          </w:p>
+        </w:tc>
+        <w:tc>
+          <w:tcPr>
+            <w:tcW w:w="1710" w:type="dxa"/>
+            <w:shd w:val="clear" w:color="auto" w:fill="auto"/>
+          </w:tcPr>
+          <w:p>
+            <w:pPr>
+              <w:jc w:val="center"/>
+            </w:pPr>
+            <w:r>
+              <w:t>2</w:t>
+            </w:r>
+          </w:p>
+        </w:tc>
+        <w:tc>
+          <w:tcPr>
+            <w:tcW w:w="1170" w:type="dxa"/>
+          </w:tcPr>
+          <w:p>
+            <w:pPr>
+              <w:jc w:val="center"/>
+            </w:pPr>
+            <w:r>
+              <w:t>1.5</w:t>
+            </w:r>
+          </w:p>
+        </w:tc>
+      </w:tr>
+      <w:tr>
+        <w:tc>
+          <w:tcPr>
+            <w:tcW w:w="1127" w:type="dxa"/>
+            <w:shd w:val="clear" w:color="auto" w:fill="auto"/>
+          </w:tcPr>
+          <w:p>
+            <w:pPr>
+              <w:jc w:val="center"/>
+            </w:pPr>
+          </w:p>
+        </w:tc>
+        <w:tc>
+          <w:tcPr>
+            <w:tcW w:w="6163" w:type="dxa"/>
+            <w:shd w:val="clear" w:color="auto" w:fill="auto"/>
+          </w:tcPr>
+          <w:p>
+            <w:pPr>
+              <w:ind w:left="25"/>
+            </w:pPr>
+            <w:r>
+              <w:t>Pass the saved information back to the previous Activity and display the information in the table view</w:t>
+            </w:r>
+          </w:p>
+        </w:tc>
+        <w:tc>
+          <w:tcPr>
+            <w:tcW w:w="1710" w:type="dxa"/>
+            <w:shd w:val="clear" w:color="auto" w:fill="auto"/>
+          </w:tcPr>
+          <w:p>
+            <w:pPr>
+              <w:jc w:val="center"/>
+            </w:pPr>
+            <w:r>
+              <w:t>3</w:t>
+            </w:r>
+          </w:p>
+        </w:tc>
+        <w:tc>
+          <w:tcPr>
+            <w:tcW w:w="1170" w:type="dxa"/>
+          </w:tcPr>
+          <w:p>
+            <w:pPr>
+              <w:jc w:val="center"/>
+            </w:pPr>
+            <w:r>
+              <w:t>2.25</w:t>
+            </w:r>
             <w:bookmarkStart w:id="2" w:name="_GoBack"/>
             <w:bookmarkEnd w:id="2"/>
           </w:p>
-        </w:tc>
-        <w:tc>
-          <w:tcPr>
-            <w:tcW w:w="1170" w:type="dxa"/>
-          </w:tcPr>
-          <w:p>
-            <w:pPr>
-              <w:jc w:val="center"/>
-            </w:pPr>
-            <w:r>
-              <w:t>1</w:t>
-            </w:r>
-          </w:p>
-        </w:tc>
-      </w:tr>
-      <w:tr>
-        <w:tc>
-          <w:tcPr>
-            <w:tcW w:w="1127" w:type="dxa"/>
-            <w:shd w:val="clear" w:color="auto" w:fill="auto"/>
-          </w:tcPr>
-          <w:p>
-            <w:pPr>
-              <w:jc w:val="center"/>
-            </w:pPr>
-          </w:p>
-        </w:tc>
-        <w:tc>
-          <w:tcPr>
-            <w:tcW w:w="6163" w:type="dxa"/>
-            <w:shd w:val="clear" w:color="auto" w:fill="auto"/>
-          </w:tcPr>
-          <w:p>
-            <w:pPr>
-              <w:ind w:left="25"/>
-            </w:pPr>
-            <w:r>
-              <w:t>Code event handler for photo</w:t>
-            </w:r>
-          </w:p>
-        </w:tc>
-        <w:tc>
-          <w:tcPr>
-            <w:tcW w:w="1710" w:type="dxa"/>
-            <w:shd w:val="clear" w:color="auto" w:fill="auto"/>
-          </w:tcPr>
-          <w:p>
-            <w:pPr>
-              <w:jc w:val="center"/>
-            </w:pPr>
-            <w:r>
-              <w:t>1</w:t>
-            </w:r>
-          </w:p>
-        </w:tc>
-        <w:tc>
-          <w:tcPr>
-            <w:tcW w:w="1170" w:type="dxa"/>
-          </w:tcPr>
-          <w:p>
-            <w:pPr>
-              <w:jc w:val="center"/>
-            </w:pPr>
-          </w:p>
-        </w:tc>
-      </w:tr>
-      <w:tr>
-        <w:tc>
-          <w:tcPr>
-            <w:tcW w:w="1127" w:type="dxa"/>
-            <w:shd w:val="clear" w:color="auto" w:fill="auto"/>
-          </w:tcPr>
-          <w:p>
-            <w:pPr>
-              <w:jc w:val="center"/>
-            </w:pPr>
-            <w:r>
-              <w:t>S2</w:t>
-            </w:r>
-          </w:p>
-        </w:tc>
-        <w:tc>
-          <w:tcPr>
-            <w:tcW w:w="6163" w:type="dxa"/>
-            <w:shd w:val="clear" w:color="auto" w:fill="auto"/>
-          </w:tcPr>
-          <w:p>
-            <w:pPr>
-              <w:ind w:left="25"/>
-            </w:pPr>
-            <w:r>
-              <w:t>Save information user has uploaded</w:t>
-            </w:r>
-          </w:p>
-        </w:tc>
-        <w:tc>
-          <w:tcPr>
-            <w:tcW w:w="1710" w:type="dxa"/>
-            <w:shd w:val="clear" w:color="auto" w:fill="auto"/>
-          </w:tcPr>
-          <w:p>
-            <w:pPr>
-              <w:jc w:val="center"/>
-            </w:pPr>
-            <w:r>
-              <w:t>2</w:t>
-            </w:r>
-          </w:p>
-        </w:tc>
-        <w:tc>
-          <w:tcPr>
-            <w:tcW w:w="1170" w:type="dxa"/>
-          </w:tcPr>
-          <w:p>
-            <w:pPr>
-              <w:jc w:val="center"/>
-            </w:pPr>
-          </w:p>
-        </w:tc>
-      </w:tr>
-      <w:tr>
-        <w:tc>
-          <w:tcPr>
-            <w:tcW w:w="1127" w:type="dxa"/>
-            <w:shd w:val="clear" w:color="auto" w:fill="auto"/>
-          </w:tcPr>
-          <w:p>
-            <w:pPr>
-              <w:jc w:val="center"/>
-            </w:pPr>
-          </w:p>
-        </w:tc>
-        <w:tc>
-          <w:tcPr>
-            <w:tcW w:w="6163" w:type="dxa"/>
-            <w:shd w:val="clear" w:color="auto" w:fill="auto"/>
-          </w:tcPr>
-          <w:p>
-            <w:pPr>
-              <w:ind w:left="25"/>
-            </w:pPr>
-            <w:r>
-              <w:t>Pass the saved information back to the previous Activity and display the information in the table view</w:t>
-            </w:r>
-          </w:p>
-        </w:tc>
-        <w:tc>
-          <w:tcPr>
-            <w:tcW w:w="1710" w:type="dxa"/>
-            <w:shd w:val="clear" w:color="auto" w:fill="auto"/>
-          </w:tcPr>
-          <w:p>
-            <w:pPr>
-              <w:jc w:val="center"/>
-            </w:pPr>
-            <w:r>
-              <w:t>3</w:t>
-            </w:r>
-          </w:p>
-        </w:tc>
-        <w:tc>
-          <w:tcPr>
-            <w:tcW w:w="1170" w:type="dxa"/>
-          </w:tcPr>
-          <w:p/>
         </w:tc>
       </w:tr>
       <w:tr>
@@ -2228,6 +2453,57 @@
             </w:pPr>
             <w:r>
               <w:t>2</w:t>
+            </w:r>
+          </w:p>
+        </w:tc>
+        <w:tc>
+          <w:tcPr>
+            <w:tcW w:w="1170" w:type="dxa"/>
+          </w:tcPr>
+          <w:p>
+            <w:pPr>
+              <w:jc w:val="center"/>
+            </w:pPr>
+          </w:p>
+        </w:tc>
+      </w:tr>
+      <w:tr>
+        <w:tc>
+          <w:tcPr>
+            <w:tcW w:w="1127" w:type="dxa"/>
+            <w:shd w:val="clear" w:color="auto" w:fill="auto"/>
+          </w:tcPr>
+          <w:p>
+            <w:pPr>
+              <w:jc w:val="center"/>
+            </w:pPr>
+          </w:p>
+        </w:tc>
+        <w:tc>
+          <w:tcPr>
+            <w:tcW w:w="6163" w:type="dxa"/>
+            <w:shd w:val="clear" w:color="auto" w:fill="auto"/>
+          </w:tcPr>
+          <w:p>
+            <w:pPr>
+              <w:ind w:left="25"/>
+            </w:pPr>
+            <w:r>
+              <w:t>Save all this to persistent internal storage</w:t>
+            </w:r>
+          </w:p>
+        </w:tc>
+        <w:tc>
+          <w:tcPr>
+            <w:tcW w:w="1710" w:type="dxa"/>
+            <w:shd w:val="clear" w:color="auto" w:fill="auto"/>
+          </w:tcPr>
+          <w:p>
+            <w:pPr>
+              <w:jc w:val="center"/>
+            </w:pPr>
+            <w:r>
+              <w:t>1</w:t>
             </w:r>
           </w:p>
         </w:tc>

</xml_diff>

<commit_message>
Added some to the Project Notebook
</commit_message>
<xml_diff>
--- a/PlantTrackerProjectNotebook.docx
+++ b/PlantTrackerProjectNotebook.docx
@@ -820,7 +820,7 @@
               <w:jc w:val="center"/>
             </w:pPr>
             <w:r>
-              <w:t>S2</w:t>
+              <w:t>S3</w:t>
             </w:r>
           </w:p>
         </w:tc>
@@ -835,6 +835,81 @@
               <w:keepLines/>
             </w:pPr>
             <w:r>
+              <w:t>As a user I would like my plant’s progress to be displayed in a user-friendly manner so I can see how I have done with my plant.</w:t>
+            </w:r>
+          </w:p>
+        </w:tc>
+        <w:tc>
+          <w:tcPr>
+            <w:tcW w:w="1672" w:type="dxa"/>
+          </w:tcPr>
+          <w:p>
+            <w:pPr>
+              <w:jc w:val="center"/>
+            </w:pPr>
+            <w:r>
+              <w:t>8</w:t>
+            </w:r>
+          </w:p>
+        </w:tc>
+        <w:tc>
+          <w:tcPr>
+            <w:tcW w:w="1147" w:type="dxa"/>
+            <w:shd w:val="clear" w:color="auto" w:fill="auto"/>
+          </w:tcPr>
+          <w:p>
+            <w:pPr>
+              <w:jc w:val="center"/>
+            </w:pPr>
+            <w:r>
+              <w:t>3</w:t>
+            </w:r>
+          </w:p>
+        </w:tc>
+        <w:tc>
+          <w:tcPr>
+            <w:tcW w:w="1289" w:type="dxa"/>
+          </w:tcPr>
+          <w:p>
+            <w:pPr>
+              <w:jc w:val="center"/>
+            </w:pPr>
+          </w:p>
+        </w:tc>
+      </w:tr>
+      <w:tr>
+        <w:trPr>
+          <w:cantSplit/>
+          <w:trHeight w:val="917"/>
+        </w:trPr>
+        <w:tc>
+          <w:tcPr>
+            <w:tcW w:w="913" w:type="dxa"/>
+            <w:shd w:val="clear" w:color="auto" w:fill="auto"/>
+          </w:tcPr>
+          <w:p>
+            <w:pPr>
+              <w:jc w:val="center"/>
+            </w:pPr>
+            <w:r>
+              <w:t>S</w:t>
+            </w:r>
+            <w:r>
+              <w:t>4</w:t>
+            </w:r>
+          </w:p>
+        </w:tc>
+        <w:tc>
+          <w:tcPr>
+            <w:tcW w:w="4491" w:type="dxa"/>
+            <w:shd w:val="clear" w:color="auto" w:fill="auto"/>
+          </w:tcPr>
+          <w:p>
+            <w:pPr>
+              <w:keepNext/>
+              <w:keepLines/>
+            </w:pPr>
+            <w:r>
               <w:t>Allow user to sync their plant schedules to Google calendars</w:t>
             </w:r>
           </w:p>
@@ -862,7 +937,7 @@
               <w:jc w:val="center"/>
             </w:pPr>
             <w:r>
-              <w:t>3</w:t>
+              <w:t>4</w:t>
             </w:r>
           </w:p>
         </w:tc>
@@ -892,7 +967,10 @@
               <w:jc w:val="center"/>
             </w:pPr>
             <w:r>
-              <w:t>S4</w:t>
+              <w:t>S</w:t>
+            </w:r>
+            <w:r>
+              <w:t>5</w:t>
             </w:r>
           </w:p>
         </w:tc>
@@ -937,7 +1015,7 @@
               <w:jc w:val="center"/>
             </w:pPr>
             <w:r>
-              <w:t>4</w:t>
+              <w:t>5</w:t>
             </w:r>
           </w:p>
         </w:tc>
@@ -967,7 +1045,10 @@
               <w:jc w:val="center"/>
             </w:pPr>
             <w:r>
-              <w:t>S5</w:t>
+              <w:t>S</w:t>
+            </w:r>
+            <w:r>
+              <w:t>6</w:t>
             </w:r>
           </w:p>
         </w:tc>
@@ -1009,7 +1090,7 @@
               <w:jc w:val="center"/>
             </w:pPr>
             <w:r>
-              <w:t>6</w:t>
+              <w:t>7</w:t>
             </w:r>
           </w:p>
         </w:tc>
@@ -1039,7 +1120,10 @@
               <w:jc w:val="center"/>
             </w:pPr>
             <w:r>
-              <w:t>S6</w:t>
+              <w:t>S</w:t>
+            </w:r>
+            <w:r>
+              <w:t>7</w:t>
             </w:r>
           </w:p>
         </w:tc>
@@ -1081,7 +1165,7 @@
               <w:jc w:val="center"/>
             </w:pPr>
             <w:r>
-              <w:t>5</w:t>
+              <w:t>6</w:t>
             </w:r>
           </w:p>
         </w:tc>
@@ -2277,7 +2361,7 @@
               <w:ind w:left="25"/>
             </w:pPr>
             <w:r>
-              <w:t>Pass the saved information back to the previous Activity and display the information in the table view</w:t>
+              <w:t>Pass the saved information back to the previous Activity</w:t>
             </w:r>
           </w:p>
         </w:tc>
@@ -2291,7 +2375,7 @@
               <w:jc w:val="center"/>
             </w:pPr>
             <w:r>
-              <w:t>3</w:t>
+              <w:t>2</w:t>
             </w:r>
           </w:p>
         </w:tc>
@@ -2304,10 +2388,62 @@
               <w:jc w:val="center"/>
             </w:pPr>
             <w:r>
-              <w:t>2.25</w:t>
-            </w:r>
-            <w:bookmarkStart w:id="2" w:name="_GoBack"/>
-            <w:bookmarkEnd w:id="2"/>
+              <w:t>2</w:t>
+            </w:r>
+          </w:p>
+        </w:tc>
+      </w:tr>
+      <w:tr>
+        <w:tc>
+          <w:tcPr>
+            <w:tcW w:w="1127" w:type="dxa"/>
+            <w:shd w:val="clear" w:color="auto" w:fill="auto"/>
+          </w:tcPr>
+          <w:p>
+            <w:pPr>
+              <w:jc w:val="center"/>
+            </w:pPr>
+          </w:p>
+        </w:tc>
+        <w:tc>
+          <w:tcPr>
+            <w:tcW w:w="6163" w:type="dxa"/>
+            <w:shd w:val="clear" w:color="auto" w:fill="auto"/>
+          </w:tcPr>
+          <w:p>
+            <w:pPr>
+              <w:ind w:left="25"/>
+            </w:pPr>
+            <w:r>
+              <w:t>Display the passed information in a user-friendly interface</w:t>
+            </w:r>
+          </w:p>
+        </w:tc>
+        <w:tc>
+          <w:tcPr>
+            <w:tcW w:w="1710" w:type="dxa"/>
+            <w:shd w:val="clear" w:color="auto" w:fill="auto"/>
+          </w:tcPr>
+          <w:p>
+            <w:pPr>
+              <w:jc w:val="center"/>
+            </w:pPr>
+            <w:r>
+              <w:t>2</w:t>
+            </w:r>
+          </w:p>
+        </w:tc>
+        <w:tc>
+          <w:tcPr>
+            <w:tcW w:w="1170" w:type="dxa"/>
+          </w:tcPr>
+          <w:p>
+            <w:pPr>
+              <w:jc w:val="center"/>
+            </w:pPr>
+            <w:r>
+              <w:t>.25</w:t>
+            </w:r>
           </w:p>
         </w:tc>
       </w:tr>
@@ -2336,7 +2472,13 @@
               <w:ind w:left="25"/>
             </w:pPr>
             <w:r>
-              <w:t>Create UI for plant-progress tracker</w:t>
+              <w:t xml:space="preserve">Create </w:t>
+            </w:r>
+            <w:r>
+              <w:t xml:space="preserve">General </w:t>
+            </w:r>
+            <w:r>
+              <w:t>UI for plant-progress tracker</w:t>
             </w:r>
           </w:p>
         </w:tc>
@@ -2366,6 +2508,9 @@
         </w:tc>
       </w:tr>
       <w:tr>
+        <w:trPr>
+          <w:trHeight w:val="328"/>
+        </w:trPr>
         <w:tc>
           <w:tcPr>
             <w:tcW w:w="1127" w:type="dxa"/>
@@ -2387,7 +2532,7 @@
               <w:ind w:left="25"/>
             </w:pPr>
             <w:r>
-              <w:t>Give user ability to add progress photos and a brief description</w:t>
+              <w:t>When plant is clicked in main Activity, open up progress tracker</w:t>
             </w:r>
           </w:p>
         </w:tc>
@@ -2401,8 +2546,10 @@
               <w:jc w:val="center"/>
             </w:pPr>
             <w:r>
-              <w:t>2</w:t>
-            </w:r>
+              <w:t>1.5</w:t>
+            </w:r>
+            <w:bookmarkStart w:id="2" w:name="_GoBack"/>
+            <w:bookmarkEnd w:id="2"/>
           </w:p>
         </w:tc>
         <w:tc>
@@ -2438,7 +2585,7 @@
               <w:ind w:left="25"/>
             </w:pPr>
             <w:r>
-              <w:t>Create UI for allowing user to mark when last-watered, last-pruned, etc.</w:t>
+              <w:t>Save all this to persistent internal storage</w:t>
             </w:r>
           </w:p>
         </w:tc>
@@ -2452,7 +2599,7 @@
               <w:jc w:val="center"/>
             </w:pPr>
             <w:r>
-              <w:t>2</w:t>
+              <w:t>1</w:t>
             </w:r>
           </w:p>
         </w:tc>
@@ -2464,10 +2611,269 @@
             <w:pPr>
               <w:jc w:val="center"/>
             </w:pPr>
+          </w:p>
+        </w:tc>
+      </w:tr>
+    </w:tbl>
+    <w:p>
+      <w:pPr>
+        <w:jc w:val="center"/>
+        <w:rPr>
+          <w:rFonts w:ascii="Calibri" w:hAnsi="Calibri"/>
+          <w:sz w:val="36"/>
+          <w:szCs w:val="36"/>
+        </w:rPr>
+      </w:pPr>
+    </w:p>
+    <w:p>
+      <w:pPr>
+        <w:jc w:val="center"/>
+        <w:rPr>
+          <w:rFonts w:ascii="Calibri" w:hAnsi="Calibri"/>
+          <w:b/>
+          <w:sz w:val="36"/>
+          <w:szCs w:val="36"/>
+        </w:rPr>
+      </w:pPr>
+      <w:r>
+        <w:rPr>
+          <w:rFonts w:ascii="Calibri" w:hAnsi="Calibri"/>
+          <w:b/>
+          <w:sz w:val="36"/>
+          <w:szCs w:val="36"/>
+        </w:rPr>
+        <w:t>Retrospective</w:t>
+      </w:r>
+    </w:p>
+    <w:p>
+      <w:pPr>
+        <w:jc w:val="center"/>
+        <w:rPr>
+          <w:rFonts w:ascii="Calibri" w:hAnsi="Calibri"/>
+          <w:b/>
+          <w:sz w:val="36"/>
+          <w:szCs w:val="36"/>
+        </w:rPr>
+      </w:pPr>
+    </w:p>
+    <w:p>
+      <w:pPr>
+        <w:jc w:val="center"/>
+        <w:rPr>
+          <w:rFonts w:ascii="Calibri" w:hAnsi="Calibri"/>
+          <w:b/>
+          <w:sz w:val="36"/>
+          <w:szCs w:val="36"/>
+        </w:rPr>
+      </w:pPr>
+      <w:r>
+        <w:rPr>
+          <w:rFonts w:ascii="Calibri" w:hAnsi="Calibri"/>
+          <w:b/>
+          <w:sz w:val="36"/>
+          <w:szCs w:val="36"/>
+        </w:rPr>
+        <w:t>Sprint Velocity</w:t>
+      </w:r>
+    </w:p>
+    <w:p>
+      <w:pPr>
+        <w:jc w:val="center"/>
+        <w:rPr>
+          <w:rFonts w:ascii="Calibri" w:hAnsi="Calibri"/>
+          <w:sz w:val="36"/>
+          <w:szCs w:val="36"/>
+        </w:rPr>
+      </w:pPr>
+    </w:p>
+    <w:p>
+      <w:pPr>
+        <w:jc w:val="center"/>
+        <w:rPr>
+          <w:rFonts w:ascii="Calibri" w:hAnsi="Calibri"/>
+          <w:sz w:val="36"/>
+          <w:szCs w:val="36"/>
+        </w:rPr>
+      </w:pPr>
+    </w:p>
+    <w:p>
+      <w:pPr>
+        <w:jc w:val="center"/>
+        <w:rPr>
+          <w:rFonts w:ascii="Calibri" w:hAnsi="Calibri"/>
+          <w:sz w:val="36"/>
+          <w:szCs w:val="36"/>
+        </w:rPr>
+      </w:pPr>
+    </w:p>
+    <w:p>
+      <w:pPr>
+        <w:jc w:val="center"/>
+        <w:rPr>
+          <w:rFonts w:ascii="Calibri" w:hAnsi="Calibri"/>
+          <w:b/>
+          <w:sz w:val="36"/>
+          <w:szCs w:val="36"/>
+        </w:rPr>
+      </w:pPr>
+      <w:r>
+        <w:rPr>
+          <w:rFonts w:ascii="Calibri" w:hAnsi="Calibri"/>
+          <w:b/>
+          <w:sz w:val="36"/>
+          <w:szCs w:val="36"/>
+        </w:rPr>
+        <w:t>Sprint #3</w:t>
+      </w:r>
+      <w:r>
+        <w:rPr>
+          <w:rFonts w:ascii="Calibri" w:hAnsi="Calibri"/>
+          <w:b/>
+          <w:sz w:val="36"/>
+          <w:szCs w:val="36"/>
+        </w:rPr>
+        <w:t xml:space="preserve"> Plan</w:t>
+      </w:r>
+    </w:p>
+    <w:tbl>
+      <w:tblPr>
+        <w:tblpPr w:leftFromText="180" w:rightFromText="180" w:vertAnchor="text" w:horzAnchor="page" w:tblpX="1210" w:tblpY="242"/>
+        <w:tblW w:w="10170" w:type="dxa"/>
+        <w:tblBorders>
+          <w:top w:val="single" w:sz="4" w:space="0" w:color="000000"/>
+          <w:left w:val="single" w:sz="4" w:space="0" w:color="000000"/>
+          <w:bottom w:val="single" w:sz="4" w:space="0" w:color="000000"/>
+          <w:right w:val="single" w:sz="4" w:space="0" w:color="000000"/>
+          <w:insideH w:val="single" w:sz="4" w:space="0" w:color="000000"/>
+          <w:insideV w:val="single" w:sz="4" w:space="0" w:color="000000"/>
+        </w:tblBorders>
+        <w:tblLook w:val="04A0" w:firstRow="1" w:lastRow="0" w:firstColumn="1" w:lastColumn="0" w:noHBand="0" w:noVBand="1"/>
+      </w:tblPr>
+      <w:tblGrid>
+        <w:gridCol w:w="1127"/>
+        <w:gridCol w:w="6163"/>
+        <w:gridCol w:w="1710"/>
+        <w:gridCol w:w="1170"/>
+      </w:tblGrid>
+      <w:tr>
+        <w:tc>
+          <w:tcPr>
+            <w:tcW w:w="1127" w:type="dxa"/>
+            <w:shd w:val="clear" w:color="auto" w:fill="D9D9D9"/>
+          </w:tcPr>
+          <w:p>
+            <w:pPr>
+              <w:rPr>
+                <w:b/>
+              </w:rPr>
+            </w:pPr>
+            <w:r>
+              <w:rPr>
+                <w:b/>
+              </w:rPr>
+              <w:t>Story ID</w:t>
+            </w:r>
+          </w:p>
+        </w:tc>
+        <w:tc>
+          <w:tcPr>
+            <w:tcW w:w="6163" w:type="dxa"/>
+            <w:shd w:val="clear" w:color="auto" w:fill="D9D9D9"/>
+          </w:tcPr>
+          <w:p>
+            <w:pPr>
+              <w:rPr>
+                <w:b/>
+              </w:rPr>
+            </w:pPr>
+            <w:r>
+              <w:rPr>
+                <w:b/>
+              </w:rPr>
+              <w:t>Story</w:t>
+            </w:r>
+            <w:r>
+              <w:rPr>
+                <w:b/>
+              </w:rPr>
+              <w:t xml:space="preserve"> / Task</w:t>
+            </w:r>
+          </w:p>
+        </w:tc>
+        <w:tc>
+          <w:tcPr>
+            <w:tcW w:w="1710" w:type="dxa"/>
+            <w:shd w:val="clear" w:color="auto" w:fill="D9D9D9"/>
+            <w:vAlign w:val="center"/>
+          </w:tcPr>
+          <w:p>
+            <w:pPr>
+              <w:jc w:val="center"/>
+              <w:rPr>
+                <w:b/>
+              </w:rPr>
+            </w:pPr>
+            <w:r>
+              <w:rPr>
+                <w:b/>
+              </w:rPr>
+              <w:t>Estimated</w:t>
+            </w:r>
+          </w:p>
+          <w:p>
+            <w:pPr>
+              <w:jc w:val="center"/>
+              <w:rPr>
+                <w:b/>
+              </w:rPr>
+            </w:pPr>
+            <w:r>
+              <w:rPr>
+                <w:b/>
+              </w:rPr>
+              <w:t>Hours</w:t>
+            </w:r>
+          </w:p>
+        </w:tc>
+        <w:tc>
+          <w:tcPr>
+            <w:tcW w:w="1170" w:type="dxa"/>
+            <w:shd w:val="clear" w:color="auto" w:fill="D9D9D9"/>
+          </w:tcPr>
+          <w:p>
+            <w:pPr>
+              <w:jc w:val="center"/>
+              <w:rPr>
+                <w:b/>
+              </w:rPr>
+            </w:pPr>
+            <w:r>
+              <w:rPr>
+                <w:b/>
+              </w:rPr>
+              <w:t>Actual</w:t>
+            </w:r>
+          </w:p>
+          <w:p>
+            <w:pPr>
+              <w:jc w:val="center"/>
+              <w:rPr>
+                <w:b/>
+              </w:rPr>
+            </w:pPr>
+            <w:r>
+              <w:rPr>
+                <w:b/>
+              </w:rPr>
+              <w:t>Hours</w:t>
+            </w:r>
           </w:p>
         </w:tc>
       </w:tr>
       <w:tr>
+        <w:trPr>
+          <w:trHeight w:val="360"/>
+        </w:trPr>
         <w:tc>
           <w:tcPr>
             <w:tcW w:w="1127" w:type="dxa"/>
@@ -2477,6 +2883,9 @@
             <w:pPr>
               <w:jc w:val="center"/>
             </w:pPr>
+            <w:r>
+              <w:t>S3</w:t>
+            </w:r>
           </w:p>
         </w:tc>
         <w:tc>
@@ -2489,7 +2898,7 @@
               <w:ind w:left="25"/>
             </w:pPr>
             <w:r>
-              <w:t>Save all this to persistent internal storage</w:t>
+              <w:t>Display plant progress in a User-friendly manner</w:t>
             </w:r>
           </w:p>
         </w:tc>
@@ -2503,7 +2912,214 @@
               <w:jc w:val="center"/>
             </w:pPr>
             <w:r>
+              <w:t>1.5</w:t>
+            </w:r>
+          </w:p>
+        </w:tc>
+        <w:tc>
+          <w:tcPr>
+            <w:tcW w:w="1170" w:type="dxa"/>
+          </w:tcPr>
+          <w:p>
+            <w:pPr>
+              <w:jc w:val="center"/>
+            </w:pPr>
+          </w:p>
+        </w:tc>
+      </w:tr>
+      <w:tr>
+        <w:tc>
+          <w:tcPr>
+            <w:tcW w:w="1127" w:type="dxa"/>
+            <w:shd w:val="clear" w:color="auto" w:fill="auto"/>
+          </w:tcPr>
+          <w:p>
+            <w:pPr>
+              <w:jc w:val="center"/>
+            </w:pPr>
+          </w:p>
+        </w:tc>
+        <w:tc>
+          <w:tcPr>
+            <w:tcW w:w="6163" w:type="dxa"/>
+            <w:shd w:val="clear" w:color="auto" w:fill="auto"/>
+          </w:tcPr>
+          <w:p>
+            <w:pPr>
+              <w:ind w:left="25"/>
+            </w:pPr>
+            <w:r>
+              <w:t>Display user’s plants(from main activity) in a user-friendly manner</w:t>
+            </w:r>
+          </w:p>
+        </w:tc>
+        <w:tc>
+          <w:tcPr>
+            <w:tcW w:w="1710" w:type="dxa"/>
+            <w:shd w:val="clear" w:color="auto" w:fill="auto"/>
+          </w:tcPr>
+          <w:p>
+            <w:pPr>
+              <w:jc w:val="center"/>
+            </w:pPr>
+            <w:r>
               <w:t>1</w:t>
+            </w:r>
+          </w:p>
+        </w:tc>
+        <w:tc>
+          <w:tcPr>
+            <w:tcW w:w="1170" w:type="dxa"/>
+          </w:tcPr>
+          <w:p>
+            <w:pPr>
+              <w:jc w:val="center"/>
+            </w:pPr>
+          </w:p>
+        </w:tc>
+      </w:tr>
+      <w:tr>
+        <w:tc>
+          <w:tcPr>
+            <w:tcW w:w="1127" w:type="dxa"/>
+            <w:shd w:val="clear" w:color="auto" w:fill="auto"/>
+          </w:tcPr>
+          <w:p>
+            <w:pPr>
+              <w:jc w:val="center"/>
+            </w:pPr>
+          </w:p>
+        </w:tc>
+        <w:tc>
+          <w:tcPr>
+            <w:tcW w:w="6163" w:type="dxa"/>
+            <w:shd w:val="clear" w:color="auto" w:fill="auto"/>
+          </w:tcPr>
+          <w:p>
+            <w:pPr>
+              <w:ind w:left="25"/>
+            </w:pPr>
+            <w:r>
+              <w:t>Add notes to the plant-progress to allow user to mark things they have succeeded at and things they need to work on</w:t>
+            </w:r>
+          </w:p>
+        </w:tc>
+        <w:tc>
+          <w:tcPr>
+            <w:tcW w:w="1710" w:type="dxa"/>
+            <w:shd w:val="clear" w:color="auto" w:fill="auto"/>
+          </w:tcPr>
+          <w:p>
+            <w:pPr>
+              <w:jc w:val="center"/>
+            </w:pPr>
+            <w:r>
+              <w:t>1.5</w:t>
+            </w:r>
+          </w:p>
+        </w:tc>
+        <w:tc>
+          <w:tcPr>
+            <w:tcW w:w="1170" w:type="dxa"/>
+          </w:tcPr>
+          <w:p>
+            <w:pPr>
+              <w:jc w:val="center"/>
+            </w:pPr>
+          </w:p>
+        </w:tc>
+      </w:tr>
+      <w:tr>
+        <w:tc>
+          <w:tcPr>
+            <w:tcW w:w="1127" w:type="dxa"/>
+            <w:shd w:val="clear" w:color="auto" w:fill="auto"/>
+          </w:tcPr>
+          <w:p>
+            <w:pPr>
+              <w:jc w:val="center"/>
+            </w:pPr>
+          </w:p>
+        </w:tc>
+        <w:tc>
+          <w:tcPr>
+            <w:tcW w:w="6163" w:type="dxa"/>
+            <w:shd w:val="clear" w:color="auto" w:fill="auto"/>
+          </w:tcPr>
+          <w:p>
+            <w:pPr>
+              <w:ind w:left="25"/>
+            </w:pPr>
+            <w:r>
+              <w:t>Give user ability to add progress photos and a brief description</w:t>
+            </w:r>
+            <w:r>
+              <w:t xml:space="preserve"> to the progress-tracker UI</w:t>
+            </w:r>
+          </w:p>
+        </w:tc>
+        <w:tc>
+          <w:tcPr>
+            <w:tcW w:w="1710" w:type="dxa"/>
+            <w:shd w:val="clear" w:color="auto" w:fill="auto"/>
+          </w:tcPr>
+          <w:p>
+            <w:pPr>
+              <w:jc w:val="center"/>
+            </w:pPr>
+            <w:r>
+              <w:t>2</w:t>
+            </w:r>
+          </w:p>
+        </w:tc>
+        <w:tc>
+          <w:tcPr>
+            <w:tcW w:w="1170" w:type="dxa"/>
+          </w:tcPr>
+          <w:p>
+            <w:pPr>
+              <w:jc w:val="center"/>
+            </w:pPr>
+          </w:p>
+        </w:tc>
+      </w:tr>
+      <w:tr>
+        <w:tc>
+          <w:tcPr>
+            <w:tcW w:w="1127" w:type="dxa"/>
+            <w:shd w:val="clear" w:color="auto" w:fill="auto"/>
+          </w:tcPr>
+          <w:p>
+            <w:pPr>
+              <w:jc w:val="center"/>
+            </w:pPr>
+          </w:p>
+        </w:tc>
+        <w:tc>
+          <w:tcPr>
+            <w:tcW w:w="6163" w:type="dxa"/>
+            <w:shd w:val="clear" w:color="auto" w:fill="auto"/>
+          </w:tcPr>
+          <w:p>
+            <w:pPr>
+              <w:ind w:left="25"/>
+            </w:pPr>
+            <w:r>
+              <w:t>Create UI for allowing user to mark when last-watered, last-pruned, etc.</w:t>
+            </w:r>
+          </w:p>
+        </w:tc>
+        <w:tc>
+          <w:tcPr>
+            <w:tcW w:w="1710" w:type="dxa"/>
+            <w:shd w:val="clear" w:color="auto" w:fill="auto"/>
+          </w:tcPr>
+          <w:p>
+            <w:pPr>
+              <w:jc w:val="center"/>
+            </w:pPr>
+            <w:r>
+              <w:t>2</w:t>
             </w:r>
           </w:p>
         </w:tc>

</xml_diff>

<commit_message>
Finished sprint 2 and updated my project notebook with user stories and categories of users
</commit_message>
<xml_diff>
--- a/PlantTrackerProjectNotebook.docx
+++ b/PlantTrackerProjectNotebook.docx
@@ -13,6 +13,7 @@
           <w:sz w:val="96"/>
         </w:rPr>
       </w:pPr>
+      <w:proofErr w:type="spellStart"/>
       <w:r>
         <w:rPr>
           <w:rFonts w:ascii="Calibri" w:hAnsi="Calibri"/>
@@ -22,6 +23,7 @@
         </w:rPr>
         <w:t>PlantTracker</w:t>
       </w:r>
+      <w:proofErr w:type="spellEnd"/>
     </w:p>
     <w:p/>
     <w:p/>
@@ -105,27 +107,274 @@
         <w:rPr>
           <w:rFonts w:ascii="Cambria" w:hAnsi="Cambria"/>
         </w:rPr>
-        <w:t>For green thumbs young and old and any experience-level who want to easily track important details of their plants, the PlantTracker app is a mobile application designed to help users keep an eye on watering frequencies, soil conditions, specific requirements for plants, etc. PlantTracker gives the user piece-of-mind knowing that the routines for their plants remain consistent. PlantTracker will remind the user of upcoming waterings or any other specific needs that the user must remember.</w:t>
-      </w:r>
+        <w:t xml:space="preserve">For green </w:t>
+      </w:r>
+      <w:proofErr w:type="gramStart"/>
       <w:r>
         <w:rPr>
           <w:rFonts w:ascii="Cambria" w:hAnsi="Cambria"/>
         </w:rPr>
+        <w:t>thumbs</w:t>
+      </w:r>
+      <w:proofErr w:type="gramEnd"/>
+      <w:r>
+        <w:rPr>
+          <w:rFonts w:ascii="Cambria" w:hAnsi="Cambria"/>
+        </w:rPr>
+        <w:t xml:space="preserve"> young and old and any experience-level who want to easily track important details of their plants, the </w:t>
+      </w:r>
+      <w:proofErr w:type="spellStart"/>
+      <w:r>
+        <w:rPr>
+          <w:rFonts w:ascii="Cambria" w:hAnsi="Cambria"/>
+        </w:rPr>
+        <w:t>PlantTracker</w:t>
+      </w:r>
+      <w:proofErr w:type="spellEnd"/>
+      <w:r>
+        <w:rPr>
+          <w:rFonts w:ascii="Cambria" w:hAnsi="Cambria"/>
+        </w:rPr>
+        <w:t xml:space="preserve"> app is a mobile application designed to help users keep an eye on watering frequencies, soil conditions, specific requirements for plants, etc. </w:t>
+      </w:r>
+      <w:proofErr w:type="spellStart"/>
+      <w:r>
+        <w:rPr>
+          <w:rFonts w:ascii="Cambria" w:hAnsi="Cambria"/>
+        </w:rPr>
+        <w:t>PlantTracker</w:t>
+      </w:r>
+      <w:proofErr w:type="spellEnd"/>
+      <w:r>
+        <w:rPr>
+          <w:rFonts w:ascii="Cambria" w:hAnsi="Cambria"/>
+        </w:rPr>
+        <w:t xml:space="preserve"> gives the user piece-of-mind knowing that the routines for their plants remain consistent. </w:t>
+      </w:r>
+      <w:proofErr w:type="spellStart"/>
+      <w:r>
+        <w:rPr>
+          <w:rFonts w:ascii="Cambria" w:hAnsi="Cambria"/>
+        </w:rPr>
+        <w:t>PlantTracker</w:t>
+      </w:r>
+      <w:proofErr w:type="spellEnd"/>
+      <w:r>
+        <w:rPr>
+          <w:rFonts w:ascii="Cambria" w:hAnsi="Cambria"/>
+        </w:rPr>
+        <w:t xml:space="preserve"> will remind the user of upcoming </w:t>
+      </w:r>
+      <w:proofErr w:type="spellStart"/>
+      <w:r>
+        <w:rPr>
+          <w:rFonts w:ascii="Cambria" w:hAnsi="Cambria"/>
+        </w:rPr>
+        <w:t>waterings</w:t>
+      </w:r>
+      <w:proofErr w:type="spellEnd"/>
+      <w:r>
+        <w:rPr>
+          <w:rFonts w:ascii="Cambria" w:hAnsi="Cambria"/>
+        </w:rPr>
+        <w:t xml:space="preserve"> or any other specific needs that the user must remember.</w:t>
+      </w:r>
+      <w:r>
+        <w:rPr>
+          <w:rFonts w:ascii="Cambria" w:hAnsi="Cambria"/>
+        </w:rPr>
         <w:t xml:space="preserve"> </w:t>
       </w:r>
+      <w:proofErr w:type="spellStart"/>
       <w:r>
         <w:rPr>
           <w:rFonts w:ascii="Cambria" w:hAnsi="Cambria"/>
         </w:rPr>
-        <w:t>PlantTracker will also help the user determine how often to water their plants and what sort of climate the plants grow best in.</w:t>
-      </w:r>
-    </w:p>
-    <w:p>
-      <w:pPr>
+        <w:t>PlantTracker</w:t>
+      </w:r>
+      <w:proofErr w:type="spellEnd"/>
+      <w:r>
         <w:rPr>
           <w:rFonts w:ascii="Cambria" w:hAnsi="Cambria"/>
         </w:rPr>
-      </w:pPr>
+        <w:t xml:space="preserve"> will also help the user determine how often to water their plants and what sort of climate the plants grow best in.</w:t>
+      </w:r>
+    </w:p>
+    <w:p>
+      <w:pPr>
+        <w:rPr>
+          <w:rFonts w:ascii="Cambria" w:hAnsi="Cambria"/>
+        </w:rPr>
+      </w:pPr>
+    </w:p>
+    <w:p>
+      <w:pPr>
+        <w:rPr>
+          <w:rFonts w:ascii="Cambria" w:hAnsi="Cambria"/>
+        </w:rPr>
+      </w:pPr>
+    </w:p>
+    <w:p>
+      <w:pPr>
+        <w:jc w:val="center"/>
+        <w:rPr>
+          <w:rStyle w:val="Heading2Char"/>
+          <w:sz w:val="36"/>
+          <w:szCs w:val="36"/>
+        </w:rPr>
+      </w:pPr>
+      <w:r>
+        <w:rPr>
+          <w:rStyle w:val="Heading2Char"/>
+          <w:sz w:val="36"/>
+          <w:szCs w:val="36"/>
+        </w:rPr>
+        <w:t>Identify Categories of Users</w:t>
+      </w:r>
+    </w:p>
+    <w:p>
+      <w:pPr>
+        <w:rPr>
+          <w:rFonts w:ascii="Cambria" w:hAnsi="Cambria"/>
+        </w:rPr>
+      </w:pPr>
+      <w:r>
+        <w:rPr>
+          <w:rFonts w:ascii="Cambria" w:hAnsi="Cambria"/>
+          <w:b/>
+        </w:rPr>
+        <w:t xml:space="preserve">Gardener – </w:t>
+      </w:r>
+      <w:r>
+        <w:rPr>
+          <w:rFonts w:ascii="Cambria" w:hAnsi="Cambria"/>
+        </w:rPr>
+        <w:t>These are users with basic app experience and gardening experience (or a desire to make gardening easier for themselves).</w:t>
+      </w:r>
+    </w:p>
+    <w:p>
+      <w:pPr>
+        <w:rPr>
+          <w:rFonts w:ascii="Cambria" w:hAnsi="Cambria"/>
+        </w:rPr>
+      </w:pPr>
+    </w:p>
+    <w:p>
+      <w:pPr>
+        <w:jc w:val="center"/>
+        <w:rPr>
+          <w:rFonts w:ascii="Cambria" w:hAnsi="Cambria"/>
+          <w:b/>
+          <w:sz w:val="36"/>
+          <w:szCs w:val="36"/>
+        </w:rPr>
+      </w:pPr>
+      <w:r>
+        <w:rPr>
+          <w:rFonts w:ascii="Cambria" w:hAnsi="Cambria"/>
+          <w:b/>
+          <w:sz w:val="36"/>
+          <w:szCs w:val="36"/>
+        </w:rPr>
+        <w:t>User Stories</w:t>
+      </w:r>
+    </w:p>
+    <w:p>
+      <w:pPr>
+        <w:pStyle w:val="ListParagraph"/>
+        <w:numPr>
+          <w:ilvl w:val="0"/>
+          <w:numId w:val="1"/>
+        </w:numPr>
+        <w:rPr>
+          <w:rFonts w:ascii="Cambria" w:hAnsi="Cambria"/>
+        </w:rPr>
+      </w:pPr>
+      <w:r>
+        <w:rPr>
+          <w:rFonts w:ascii="Cambria" w:hAnsi="Cambria"/>
+        </w:rPr>
+        <w:t xml:space="preserve">As a </w:t>
+      </w:r>
+      <w:proofErr w:type="gramStart"/>
+      <w:r>
+        <w:rPr>
+          <w:rFonts w:ascii="Cambria" w:hAnsi="Cambria"/>
+        </w:rPr>
+        <w:t>gardener</w:t>
+      </w:r>
+      <w:proofErr w:type="gramEnd"/>
+      <w:r>
+        <w:rPr>
+          <w:rFonts w:ascii="Cambria" w:hAnsi="Cambria"/>
+        </w:rPr>
+        <w:t xml:space="preserve"> I want an app that is easy to use that I can track my houseplants with.</w:t>
+      </w:r>
+    </w:p>
+    <w:p>
+      <w:pPr>
+        <w:pStyle w:val="ListParagraph"/>
+        <w:numPr>
+          <w:ilvl w:val="0"/>
+          <w:numId w:val="1"/>
+        </w:numPr>
+        <w:rPr>
+          <w:rFonts w:ascii="Cambria" w:hAnsi="Cambria"/>
+        </w:rPr>
+      </w:pPr>
+      <w:r>
+        <w:rPr>
+          <w:rFonts w:ascii="Cambria" w:hAnsi="Cambria"/>
+        </w:rPr>
+        <w:t xml:space="preserve">As a </w:t>
+      </w:r>
+      <w:proofErr w:type="gramStart"/>
+      <w:r>
+        <w:rPr>
+          <w:rFonts w:ascii="Cambria" w:hAnsi="Cambria"/>
+        </w:rPr>
+        <w:t>gardener</w:t>
+      </w:r>
+      <w:proofErr w:type="gramEnd"/>
+      <w:r>
+        <w:rPr>
+          <w:rFonts w:ascii="Cambria" w:hAnsi="Cambria"/>
+        </w:rPr>
+        <w:t xml:space="preserve"> I want a</w:t>
+      </w:r>
+      <w:r>
+        <w:rPr>
+          <w:rFonts w:ascii="Cambria" w:hAnsi="Cambria"/>
+        </w:rPr>
+        <w:t>n electronic</w:t>
+      </w:r>
+      <w:r>
+        <w:rPr>
+          <w:rFonts w:ascii="Cambria" w:hAnsi="Cambria"/>
+        </w:rPr>
+        <w:t xml:space="preserve"> </w:t>
+      </w:r>
+      <w:r>
+        <w:rPr>
+          <w:rFonts w:ascii="Cambria" w:hAnsi="Cambria"/>
+        </w:rPr>
+        <w:t xml:space="preserve">way to keep track of </w:t>
+      </w:r>
+      <w:r>
+        <w:rPr>
+          <w:rFonts w:ascii="Cambria" w:hAnsi="Cambria"/>
+        </w:rPr>
+        <w:t>all the plants I own and how often I water them, prune them, etc.</w:t>
+      </w:r>
+    </w:p>
+    <w:p>
+      <w:pPr>
+        <w:rPr>
+          <w:rFonts w:ascii="Cambria" w:hAnsi="Cambria"/>
+        </w:rPr>
+      </w:pPr>
+      <w:bookmarkStart w:id="2" w:name="_GoBack"/>
+      <w:bookmarkEnd w:id="2"/>
     </w:p>
     <w:p>
       <w:pPr>
@@ -315,7 +564,15 @@
           </w:tcPr>
           <w:p>
             <w:r>
-              <w:t>Set reminders for the needs they must keep track of(such as watering, repotting, etc.)</w:t>
+              <w:t xml:space="preserve">Set reminders for the needs they must keep track </w:t>
+            </w:r>
+            <w:proofErr w:type="gramStart"/>
+            <w:r>
+              <w:t>of(</w:t>
+            </w:r>
+            <w:proofErr w:type="gramEnd"/>
+            <w:r>
+              <w:t>such as watering, repotting, etc.)</w:t>
             </w:r>
           </w:p>
         </w:tc>
@@ -333,7 +590,15 @@
           </w:tcPr>
           <w:p>
             <w:r>
-              <w:t>Identify specific traits of the plants(such as shrub, flower, succulent, etc.)</w:t>
+              <w:t xml:space="preserve">Identify specific traits of the </w:t>
+            </w:r>
+            <w:proofErr w:type="gramStart"/>
+            <w:r>
+              <w:t>plants(</w:t>
+            </w:r>
+            <w:proofErr w:type="gramEnd"/>
+            <w:r>
+              <w:t>such as shrub, flower, succulent, etc.)</w:t>
             </w:r>
           </w:p>
         </w:tc>
@@ -373,13 +638,29 @@
           </w:tcPr>
           <w:p>
             <w:r>
-              <w:t>Based on plant traits(such as shru</w:t>
+              <w:t xml:space="preserve">Based on plant </w:t>
+            </w:r>
+            <w:proofErr w:type="gramStart"/>
+            <w:r>
+              <w:t>traits(</w:t>
+            </w:r>
+            <w:proofErr w:type="gramEnd"/>
+            <w:r>
+              <w:t>such as shru</w:t>
             </w:r>
             <w:r>
               <w:t>b</w:t>
             </w:r>
             <w:r>
-              <w:t>, flower, succulent, etc.) search json information for watering tips, potting tips, etc.</w:t>
+              <w:t xml:space="preserve">, flower, succulent, etc.) search </w:t>
+            </w:r>
+            <w:proofErr w:type="spellStart"/>
+            <w:r>
+              <w:t>json</w:t>
+            </w:r>
+            <w:proofErr w:type="spellEnd"/>
+            <w:r>
+              <w:t xml:space="preserve"> information for watering tips, potting tips, etc.</w:t>
             </w:r>
           </w:p>
         </w:tc>
@@ -754,7 +1035,15 @@
               <w:keepLines/>
             </w:pPr>
             <w:r>
-              <w:t>As a user I would like to upload my photos and track my plant progress. I would also like to save my plant information that has be</w:t>
+              <w:t xml:space="preserve">As a </w:t>
+            </w:r>
+            <w:proofErr w:type="gramStart"/>
+            <w:r>
+              <w:t>user</w:t>
+            </w:r>
+            <w:proofErr w:type="gramEnd"/>
+            <w:r>
+              <w:t xml:space="preserve"> I would like to upload my photos and track my plant progress. I would also like to save my plant information that has be</w:t>
             </w:r>
             <w:r>
               <w:t>e</w:t>
@@ -802,6 +1091,14 @@
             <w:pPr>
               <w:jc w:val="center"/>
             </w:pPr>
+          </w:p>
+          <w:p>
+            <w:pPr>
+              <w:jc w:val="center"/>
+            </w:pPr>
+            <w:r>
+              <w:t>Completed 10/8/17</w:t>
+            </w:r>
           </w:p>
         </w:tc>
       </w:tr>
@@ -835,7 +1132,15 @@
               <w:keepLines/>
             </w:pPr>
             <w:r>
-              <w:t>As a user I would like my plant’s progress to be displayed in a user-friendly manner so I can see how I have done with my plant.</w:t>
+              <w:t xml:space="preserve">As a </w:t>
+            </w:r>
+            <w:proofErr w:type="gramStart"/>
+            <w:r>
+              <w:t>user</w:t>
+            </w:r>
+            <w:proofErr w:type="gramEnd"/>
+            <w:r>
+              <w:t xml:space="preserve"> I would like my plant’s progress to be displayed in a user-friendly manner so I can see how I have done with my plant.</w:t>
             </w:r>
           </w:p>
         </w:tc>
@@ -985,7 +1290,15 @@
               <w:keepLines/>
             </w:pPr>
             <w:r>
-              <w:t>As a user I would like to get information on the type of plant and how I should go about caring for it.</w:t>
+              <w:t xml:space="preserve">As a </w:t>
+            </w:r>
+            <w:proofErr w:type="gramStart"/>
+            <w:r>
+              <w:t>user</w:t>
+            </w:r>
+            <w:proofErr w:type="gramEnd"/>
+            <w:r>
+              <w:t xml:space="preserve"> I would like to get information on the type of plant and how I should go about caring for it.</w:t>
             </w:r>
           </w:p>
         </w:tc>
@@ -1063,7 +1376,15 @@
               <w:keepLines/>
             </w:pPr>
             <w:r>
-              <w:t>As a user I would like to be able to input information about my house layout(window locations) and get information about plant placement(put in front window, put in side window, etc.)</w:t>
+              <w:t xml:space="preserve">As a user I would like to be able to input information about my house </w:t>
+            </w:r>
+            <w:proofErr w:type="gramStart"/>
+            <w:r>
+              <w:t>layout(</w:t>
+            </w:r>
+            <w:proofErr w:type="gramEnd"/>
+            <w:r>
+              <w:t>window locations) and get information about plant placement(put in front window, put in side window, etc.)</w:t>
             </w:r>
           </w:p>
         </w:tc>
@@ -1138,7 +1459,15 @@
               <w:keepLines/>
             </w:pPr>
             <w:r>
-              <w:t>As a user I would like to input my location and have the app tell me good plants for my location.</w:t>
+              <w:t xml:space="preserve">As a </w:t>
+            </w:r>
+            <w:proofErr w:type="gramStart"/>
+            <w:r>
+              <w:t>user</w:t>
+            </w:r>
+            <w:proofErr w:type="gramEnd"/>
+            <w:r>
+              <w:t xml:space="preserve"> I would like to input my location and have the app tell me good plants for my location.</w:t>
             </w:r>
           </w:p>
         </w:tc>
@@ -1742,13 +2071,41 @@
         <w:rPr>
           <w:rFonts w:ascii="Calibri" w:hAnsi="Calibri"/>
         </w:rPr>
-        <w:t>For this iteration, I planned to complete my first story-point.  I am proud of the work I was able to accomplish, but was unable to finish all of the tasks that I set out to complete.</w:t>
-      </w:r>
-      <w:r>
-        <w:rPr>
-          <w:rFonts w:ascii="Calibri" w:hAnsi="Calibri"/>
-        </w:rPr>
-        <w:t xml:space="preserve"> Taking the time to understand Android Studio’s interface took a little bit longer than I previously thought. Also, I was unable to make time to figure out how to allow users to gain access to their Android camera and upload photos. I will push that task to the next iteration. I may scrap uploading information to a database unless I can find a solution that I can implement in the given period of time.</w:t>
+        <w:t xml:space="preserve">For this iteration, I planned to complete my first story-point.  I am proud of the work I </w:t>
+      </w:r>
+      <w:proofErr w:type="gramStart"/>
+      <w:r>
+        <w:rPr>
+          <w:rFonts w:ascii="Calibri" w:hAnsi="Calibri"/>
+        </w:rPr>
+        <w:t>was able to</w:t>
+      </w:r>
+      <w:proofErr w:type="gramEnd"/>
+      <w:r>
+        <w:rPr>
+          <w:rFonts w:ascii="Calibri" w:hAnsi="Calibri"/>
+        </w:rPr>
+        <w:t xml:space="preserve"> accomplish, but was unable to finish all of the tasks that I set out to complete.</w:t>
+      </w:r>
+      <w:r>
+        <w:rPr>
+          <w:rFonts w:ascii="Calibri" w:hAnsi="Calibri"/>
+        </w:rPr>
+        <w:t xml:space="preserve"> Taking the time to understand Android Studio’s interface took a little bit longer than I previously thought. Also, I was unable to make time to figure out how to allow users to gain access to their Android camera and upload photos. I will push that task to the next iteration. I may scrap uploading information to a database unless I can find a solution that I can implement in the given </w:t>
+      </w:r>
+      <w:proofErr w:type="gramStart"/>
+      <w:r>
+        <w:rPr>
+          <w:rFonts w:ascii="Calibri" w:hAnsi="Calibri"/>
+        </w:rPr>
+        <w:t>period of time</w:t>
+      </w:r>
+      <w:proofErr w:type="gramEnd"/>
+      <w:r>
+        <w:rPr>
+          <w:rFonts w:ascii="Calibri" w:hAnsi="Calibri"/>
+        </w:rPr>
+        <w:t>.</w:t>
       </w:r>
       <w:r>
         <w:rPr>
@@ -1971,29 +2328,6 @@
     </w:p>
     <w:p>
       <w:pPr>
-        <w:jc w:val="center"/>
-        <w:rPr>
-          <w:rFonts w:ascii="Calibri" w:hAnsi="Calibri"/>
-          <w:b/>
-          <w:sz w:val="36"/>
-          <w:szCs w:val="36"/>
-        </w:rPr>
-      </w:pPr>
-    </w:p>
-    <w:p>
-      <w:pPr>
-        <w:jc w:val="center"/>
-        <w:rPr>
-          <w:rFonts w:ascii="Calibri" w:hAnsi="Calibri"/>
-          <w:b/>
-          <w:sz w:val="36"/>
-          <w:szCs w:val="36"/>
-        </w:rPr>
-      </w:pPr>
-    </w:p>
-    <w:p>
-      <w:pPr>
-        <w:jc w:val="center"/>
         <w:rPr>
           <w:rFonts w:ascii="Calibri" w:hAnsi="Calibri"/>
           <w:b/>
@@ -2415,7 +2749,15 @@
               <w:ind w:left="25"/>
             </w:pPr>
             <w:r>
-              <w:t>Display the passed information in a user-friendly interface</w:t>
+              <w:t xml:space="preserve">Display the </w:t>
+            </w:r>
+            <w:proofErr w:type="spellStart"/>
+            <w:r>
+              <w:t>passed</w:t>
+            </w:r>
+            <w:proofErr w:type="spellEnd"/>
+            <w:r>
+              <w:t xml:space="preserve"> information in a user-friendly interface</w:t>
             </w:r>
           </w:p>
         </w:tc>
@@ -2504,6 +2846,12 @@
             <w:pPr>
               <w:jc w:val="center"/>
             </w:pPr>
+            <w:r>
+              <w:t>2.</w:t>
+            </w:r>
+            <w:r>
+              <w:t>25</w:t>
+            </w:r>
           </w:p>
         </w:tc>
       </w:tr>
@@ -2532,7 +2880,15 @@
               <w:ind w:left="25"/>
             </w:pPr>
             <w:r>
-              <w:t>When plant is clicked in main Activity, open up progress tracker</w:t>
+              <w:t xml:space="preserve">When plant is clicked in main Activity, </w:t>
+            </w:r>
+            <w:proofErr w:type="gramStart"/>
+            <w:r>
+              <w:t>open up</w:t>
+            </w:r>
+            <w:proofErr w:type="gramEnd"/>
+            <w:r>
+              <w:t xml:space="preserve"> progress tracker</w:t>
             </w:r>
           </w:p>
         </w:tc>
@@ -2548,8 +2904,6 @@
             <w:r>
               <w:t>1.5</w:t>
             </w:r>
-            <w:bookmarkStart w:id="2" w:name="_GoBack"/>
-            <w:bookmarkEnd w:id="2"/>
           </w:p>
         </w:tc>
         <w:tc>
@@ -2560,6 +2914,9 @@
             <w:pPr>
               <w:jc w:val="center"/>
             </w:pPr>
+            <w:r>
+              <w:t>1</w:t>
+            </w:r>
           </w:p>
         </w:tc>
       </w:tr>
@@ -2584,9 +2941,6 @@
             <w:pPr>
               <w:ind w:left="25"/>
             </w:pPr>
-            <w:r>
-              <w:t>Save all this to persistent internal storage</w:t>
-            </w:r>
           </w:p>
         </w:tc>
         <w:tc>
@@ -2598,20 +2952,13 @@
             <w:pPr>
               <w:jc w:val="center"/>
             </w:pPr>
-            <w:r>
-              <w:t>1</w:t>
-            </w:r>
           </w:p>
         </w:tc>
         <w:tc>
           <w:tcPr>
             <w:tcW w:w="1170" w:type="dxa"/>
           </w:tcPr>
-          <w:p>
-            <w:pPr>
-              <w:jc w:val="center"/>
-            </w:pPr>
-          </w:p>
+          <w:p/>
         </w:tc>
       </w:tr>
     </w:tbl>
@@ -2651,8 +2998,104 @@
         <w:rPr>
           <w:rFonts w:ascii="Calibri" w:hAnsi="Calibri"/>
           <w:b/>
-          <w:sz w:val="36"/>
-          <w:szCs w:val="36"/>
+        </w:rPr>
+      </w:pPr>
+    </w:p>
+    <w:p>
+      <w:pPr>
+        <w:rPr>
+          <w:rFonts w:ascii="Calibri" w:hAnsi="Calibri"/>
+        </w:rPr>
+      </w:pPr>
+      <w:r>
+        <w:rPr>
+          <w:rFonts w:ascii="Calibri" w:hAnsi="Calibri"/>
+        </w:rPr>
+        <w:t xml:space="preserve">For this </w:t>
+      </w:r>
+      <w:proofErr w:type="gramStart"/>
+      <w:r>
+        <w:rPr>
+          <w:rFonts w:ascii="Calibri" w:hAnsi="Calibri"/>
+        </w:rPr>
+        <w:t>sprint</w:t>
+      </w:r>
+      <w:proofErr w:type="gramEnd"/>
+      <w:r>
+        <w:rPr>
+          <w:rFonts w:ascii="Calibri" w:hAnsi="Calibri"/>
+        </w:rPr>
+        <w:t xml:space="preserve"> I worked on finishing up Story Point 1 and working on story-point 2. There were some complications I ran into, but for the most part I </w:t>
+      </w:r>
+      <w:proofErr w:type="gramStart"/>
+      <w:r>
+        <w:rPr>
+          <w:rFonts w:ascii="Calibri" w:hAnsi="Calibri"/>
+        </w:rPr>
+        <w:t>was able to</w:t>
+      </w:r>
+      <w:proofErr w:type="gramEnd"/>
+      <w:r>
+        <w:rPr>
+          <w:rFonts w:ascii="Calibri" w:hAnsi="Calibri"/>
+        </w:rPr>
+        <w:t xml:space="preserve"> do everything I wanted to. I think I end up planning to do a lot more than I am </w:t>
+      </w:r>
+      <w:proofErr w:type="gramStart"/>
+      <w:r>
+        <w:rPr>
+          <w:rFonts w:ascii="Calibri" w:hAnsi="Calibri"/>
+        </w:rPr>
+        <w:t>actually able</w:t>
+      </w:r>
+      <w:proofErr w:type="gramEnd"/>
+      <w:r>
+        <w:rPr>
+          <w:rFonts w:ascii="Calibri" w:hAnsi="Calibri"/>
+        </w:rPr>
+        <w:t xml:space="preserve"> to accomplish, so I end up having to move some of the story points around.  It is a lot harder to develop a UI for each individual activity than I think it is. I am also having trouble passing some of the information between activities (especially with passing the images between the different activities)</w:t>
+      </w:r>
+      <w:r>
+        <w:rPr>
+          <w:rFonts w:ascii="Calibri" w:hAnsi="Calibri"/>
+        </w:rPr>
+        <w:t xml:space="preserve">. One thing I </w:t>
+      </w:r>
+      <w:proofErr w:type="gramStart"/>
+      <w:r>
+        <w:rPr>
+          <w:rFonts w:ascii="Calibri" w:hAnsi="Calibri"/>
+        </w:rPr>
+        <w:t>was able to</w:t>
+      </w:r>
+      <w:proofErr w:type="gramEnd"/>
+      <w:r>
+        <w:rPr>
+          <w:rFonts w:ascii="Calibri" w:hAnsi="Calibri"/>
+        </w:rPr>
+        <w:t xml:space="preserve"> accomplish that isn’t on my plan is that I found a really easy way to utilize a simple database, so I will probably implement that later on. I have most of my UI’s done now, except for one, so I can really start displaying information and refactoring some of my code. I have come to find out that designing a good UI is </w:t>
+      </w:r>
+      <w:proofErr w:type="gramStart"/>
+      <w:r>
+        <w:rPr>
+          <w:rFonts w:ascii="Calibri" w:hAnsi="Calibri"/>
+        </w:rPr>
+        <w:t>really difficult</w:t>
+      </w:r>
+      <w:proofErr w:type="gramEnd"/>
+      <w:r>
+        <w:rPr>
+          <w:rFonts w:ascii="Calibri" w:hAnsi="Calibri"/>
+        </w:rPr>
+        <w:t xml:space="preserve"> to do, so I may have to create basic UI’s now and finishing adding more components later on when I get some UI advice.</w:t>
+      </w:r>
+    </w:p>
+    <w:p>
+      <w:pPr>
+        <w:jc w:val="center"/>
+        <w:rPr>
+          <w:rFonts w:ascii="Calibri" w:hAnsi="Calibri"/>
+          <w:b/>
         </w:rPr>
       </w:pPr>
     </w:p>
@@ -2675,6 +3118,45 @@
         </w:rPr>
         <w:t>Sprint Velocity</w:t>
       </w:r>
+      <w:r>
+        <w:rPr>
+          <w:rFonts w:ascii="Calibri" w:hAnsi="Calibri"/>
+          <w:b/>
+          <w:sz w:val="36"/>
+          <w:szCs w:val="36"/>
+        </w:rPr>
+        <w:t>: 10</w:t>
+      </w:r>
+    </w:p>
+    <w:p>
+      <w:pPr>
+        <w:jc w:val="center"/>
+        <w:rPr>
+          <w:rFonts w:ascii="Calibri" w:hAnsi="Calibri"/>
+          <w:sz w:val="36"/>
+          <w:szCs w:val="36"/>
+        </w:rPr>
+      </w:pPr>
+    </w:p>
+    <w:p>
+      <w:pPr>
+        <w:jc w:val="center"/>
+        <w:rPr>
+          <w:rFonts w:ascii="Calibri" w:hAnsi="Calibri"/>
+          <w:sz w:val="36"/>
+          <w:szCs w:val="36"/>
+        </w:rPr>
+      </w:pPr>
+    </w:p>
+    <w:p>
+      <w:pPr>
+        <w:jc w:val="center"/>
+        <w:rPr>
+          <w:rFonts w:ascii="Calibri" w:hAnsi="Calibri"/>
+          <w:sz w:val="36"/>
+          <w:szCs w:val="36"/>
+        </w:rPr>
+      </w:pPr>
     </w:p>
     <w:p>
       <w:pPr>
@@ -2928,6 +3410,9 @@
         </w:tc>
       </w:tr>
       <w:tr>
+        <w:trPr>
+          <w:trHeight w:val="360"/>
+        </w:trPr>
         <w:tc>
           <w:tcPr>
             <w:tcW w:w="1127" w:type="dxa"/>
@@ -2949,7 +3434,7 @@
               <w:ind w:left="25"/>
             </w:pPr>
             <w:r>
-              <w:t>Display user’s plants(from main activity) in a user-friendly manner</w:t>
+              <w:t>Convert plant saving to SQLite database</w:t>
             </w:r>
           </w:p>
         </w:tc>
@@ -2963,7 +3448,7 @@
               <w:jc w:val="center"/>
             </w:pPr>
             <w:r>
-              <w:t>1</w:t>
+              <w:t>2</w:t>
             </w:r>
           </w:p>
         </w:tc>
@@ -2979,6 +3464,9 @@
         </w:tc>
       </w:tr>
       <w:tr>
+        <w:trPr>
+          <w:trHeight w:val="614"/>
+        </w:trPr>
         <w:tc>
           <w:tcPr>
             <w:tcW w:w="1127" w:type="dxa"/>
@@ -3000,7 +3488,15 @@
               <w:ind w:left="25"/>
             </w:pPr>
             <w:r>
-              <w:t>Add notes to the plant-progress to allow user to mark things they have succeeded at and things they need to work on</w:t>
+              <w:t xml:space="preserve">Display user’s </w:t>
+            </w:r>
+            <w:proofErr w:type="gramStart"/>
+            <w:r>
+              <w:t>plants(</w:t>
+            </w:r>
+            <w:proofErr w:type="gramEnd"/>
+            <w:r>
+              <w:t>from main activity) in a user-friendly manner</w:t>
             </w:r>
           </w:p>
         </w:tc>
@@ -3014,7 +3510,7 @@
               <w:jc w:val="center"/>
             </w:pPr>
             <w:r>
-              <w:t>1.5</w:t>
+              <w:t>1</w:t>
             </w:r>
           </w:p>
         </w:tc>
@@ -3051,10 +3547,10 @@
               <w:ind w:left="25"/>
             </w:pPr>
             <w:r>
-              <w:t>Give user ability to add progress photos and a brief description</w:t>
-            </w:r>
-            <w:r>
-              <w:t xml:space="preserve"> to the progress-tracker UI</w:t>
+              <w:t xml:space="preserve">Add </w:t>
+            </w:r>
+            <w:r>
+              <w:t>another activity for making a checklist of last watered, last pruned, etc.</w:t>
             </w:r>
           </w:p>
         </w:tc>
@@ -3068,7 +3564,7 @@
               <w:jc w:val="center"/>
             </w:pPr>
             <w:r>
-              <w:t>2</w:t>
+              <w:t>1.5</w:t>
             </w:r>
           </w:p>
         </w:tc>
@@ -3105,6 +3601,60 @@
               <w:ind w:left="25"/>
             </w:pPr>
             <w:r>
+              <w:t>Give user ability to add progress photos and a brief description</w:t>
+            </w:r>
+            <w:r>
+              <w:t xml:space="preserve"> to the progress-tracker UI</w:t>
+            </w:r>
+          </w:p>
+        </w:tc>
+        <w:tc>
+          <w:tcPr>
+            <w:tcW w:w="1710" w:type="dxa"/>
+            <w:shd w:val="clear" w:color="auto" w:fill="auto"/>
+          </w:tcPr>
+          <w:p>
+            <w:pPr>
+              <w:jc w:val="center"/>
+            </w:pPr>
+            <w:r>
+              <w:t>2</w:t>
+            </w:r>
+          </w:p>
+        </w:tc>
+        <w:tc>
+          <w:tcPr>
+            <w:tcW w:w="1170" w:type="dxa"/>
+          </w:tcPr>
+          <w:p>
+            <w:pPr>
+              <w:jc w:val="center"/>
+            </w:pPr>
+          </w:p>
+        </w:tc>
+      </w:tr>
+      <w:tr>
+        <w:tc>
+          <w:tcPr>
+            <w:tcW w:w="1127" w:type="dxa"/>
+            <w:shd w:val="clear" w:color="auto" w:fill="auto"/>
+          </w:tcPr>
+          <w:p>
+            <w:pPr>
+              <w:jc w:val="center"/>
+            </w:pPr>
+          </w:p>
+        </w:tc>
+        <w:tc>
+          <w:tcPr>
+            <w:tcW w:w="6163" w:type="dxa"/>
+            <w:shd w:val="clear" w:color="auto" w:fill="auto"/>
+          </w:tcPr>
+          <w:p>
+            <w:pPr>
+              <w:ind w:left="25"/>
+            </w:pPr>
+            <w:r>
               <w:t>Create UI for allowing user to mark when last-watered, last-pruned, etc.</w:t>
             </w:r>
           </w:p>
@@ -3120,6 +3670,57 @@
             </w:pPr>
             <w:r>
               <w:t>2</w:t>
+            </w:r>
+          </w:p>
+        </w:tc>
+        <w:tc>
+          <w:tcPr>
+            <w:tcW w:w="1170" w:type="dxa"/>
+          </w:tcPr>
+          <w:p>
+            <w:pPr>
+              <w:jc w:val="center"/>
+            </w:pPr>
+          </w:p>
+        </w:tc>
+      </w:tr>
+      <w:tr>
+        <w:tc>
+          <w:tcPr>
+            <w:tcW w:w="1127" w:type="dxa"/>
+            <w:shd w:val="clear" w:color="auto" w:fill="auto"/>
+          </w:tcPr>
+          <w:p>
+            <w:pPr>
+              <w:jc w:val="center"/>
+            </w:pPr>
+          </w:p>
+        </w:tc>
+        <w:tc>
+          <w:tcPr>
+            <w:tcW w:w="6163" w:type="dxa"/>
+            <w:shd w:val="clear" w:color="auto" w:fill="auto"/>
+          </w:tcPr>
+          <w:p>
+            <w:pPr>
+              <w:ind w:left="25"/>
+            </w:pPr>
+            <w:r>
+              <w:t>Save all this to persistent internal storage</w:t>
+            </w:r>
+          </w:p>
+        </w:tc>
+        <w:tc>
+          <w:tcPr>
+            <w:tcW w:w="1710" w:type="dxa"/>
+            <w:shd w:val="clear" w:color="auto" w:fill="auto"/>
+          </w:tcPr>
+          <w:p>
+            <w:pPr>
+              <w:jc w:val="center"/>
+            </w:pPr>
+            <w:r>
+              <w:t>1</w:t>
             </w:r>
           </w:p>
         </w:tc>
@@ -3153,6 +3754,127 @@
     </w:sectPr>
   </w:body>
 </w:document>
+</file>
+
+<file path=word/numbering.xml><?xml version="1.0" encoding="utf-8"?>
+<w:numbering xmlns:wpc="http://schemas.microsoft.com/office/word/2010/wordprocessingCanvas" xmlns:mo="http://schemas.microsoft.com/office/mac/office/2008/main" xmlns:mc="http://schemas.openxmlformats.org/markup-compatibility/2006" xmlns:mv="urn:schemas-microsoft-com:mac:vml" xmlns:o="urn:schemas-microsoft-com:office:office" xmlns:r="http://schemas.openxmlformats.org/officeDocument/2006/relationships" xmlns:m="http://schemas.openxmlformats.org/officeDocument/2006/math" xmlns:v="urn:schemas-microsoft-com:vml" xmlns:wp14="http://schemas.microsoft.com/office/word/2010/wordprocessingDrawing" xmlns:wp="http://schemas.openxmlformats.org/drawingml/2006/wordprocessingDrawing" xmlns:w10="urn:schemas-microsoft-com:office:word" xmlns:w="http://schemas.openxmlformats.org/wordprocessingml/2006/main" xmlns:w14="http://schemas.microsoft.com/office/word/2010/wordml" xmlns:w15="http://schemas.microsoft.com/office/word/2012/wordml" xmlns:wpg="http://schemas.microsoft.com/office/word/2010/wordprocessingGroup" xmlns:wpi="http://schemas.microsoft.com/office/word/2010/wordprocessingInk" xmlns:wne="http://schemas.microsoft.com/office/word/2006/wordml" xmlns:wps="http://schemas.microsoft.com/office/word/2010/wordprocessingShape" mc:Ignorable="w14 w15 wp14">
+  <w:abstractNum w:abstractNumId="0">
+    <w:nsid w:val="577F610E"/>
+    <w:multiLevelType w:val="hybridMultilevel"/>
+    <w:tmpl w:val="24E61540"/>
+    <w:lvl w:ilvl="0" w:tplc="7D6AE56C">
+      <w:start w:val="1"/>
+      <w:numFmt w:val="bullet"/>
+      <w:lvlText w:val="-"/>
+      <w:lvlJc w:val="left"/>
+      <w:pPr>
+        <w:ind w:left="720" w:hanging="360"/>
+      </w:pPr>
+      <w:rPr>
+        <w:rFonts w:ascii="Cambria" w:eastAsiaTheme="minorHAnsi" w:hAnsi="Cambria" w:cstheme="minorBidi" w:hint="default"/>
+      </w:rPr>
+    </w:lvl>
+    <w:lvl w:ilvl="1" w:tplc="04090003" w:tentative="1">
+      <w:start w:val="1"/>
+      <w:numFmt w:val="bullet"/>
+      <w:lvlText w:val="o"/>
+      <w:lvlJc w:val="left"/>
+      <w:pPr>
+        <w:ind w:left="1440" w:hanging="360"/>
+      </w:pPr>
+      <w:rPr>
+        <w:rFonts w:ascii="Courier New" w:hAnsi="Courier New" w:cs="Courier New" w:hint="default"/>
+      </w:rPr>
+    </w:lvl>
+    <w:lvl w:ilvl="2" w:tplc="04090005" w:tentative="1">
+      <w:start w:val="1"/>
+      <w:numFmt w:val="bullet"/>
+      <w:lvlText w:val=""/>
+      <w:lvlJc w:val="left"/>
+      <w:pPr>
+        <w:ind w:left="2160" w:hanging="360"/>
+      </w:pPr>
+      <w:rPr>
+        <w:rFonts w:ascii="Wingdings" w:hAnsi="Wingdings" w:hint="default"/>
+      </w:rPr>
+    </w:lvl>
+    <w:lvl w:ilvl="3" w:tplc="04090001" w:tentative="1">
+      <w:start w:val="1"/>
+      <w:numFmt w:val="bullet"/>
+      <w:lvlText w:val=""/>
+      <w:lvlJc w:val="left"/>
+      <w:pPr>
+        <w:ind w:left="2880" w:hanging="360"/>
+      </w:pPr>
+      <w:rPr>
+        <w:rFonts w:ascii="Symbol" w:hAnsi="Symbol" w:hint="default"/>
+      </w:rPr>
+    </w:lvl>
+    <w:lvl w:ilvl="4" w:tplc="04090003" w:tentative="1">
+      <w:start w:val="1"/>
+      <w:numFmt w:val="bullet"/>
+      <w:lvlText w:val="o"/>
+      <w:lvlJc w:val="left"/>
+      <w:pPr>
+        <w:ind w:left="3600" w:hanging="360"/>
+      </w:pPr>
+      <w:rPr>
+        <w:rFonts w:ascii="Courier New" w:hAnsi="Courier New" w:cs="Courier New" w:hint="default"/>
+      </w:rPr>
+    </w:lvl>
+    <w:lvl w:ilvl="5" w:tplc="04090005" w:tentative="1">
+      <w:start w:val="1"/>
+      <w:numFmt w:val="bullet"/>
+      <w:lvlText w:val=""/>
+      <w:lvlJc w:val="left"/>
+      <w:pPr>
+        <w:ind w:left="4320" w:hanging="360"/>
+      </w:pPr>
+      <w:rPr>
+        <w:rFonts w:ascii="Wingdings" w:hAnsi="Wingdings" w:hint="default"/>
+      </w:rPr>
+    </w:lvl>
+    <w:lvl w:ilvl="6" w:tplc="04090001" w:tentative="1">
+      <w:start w:val="1"/>
+      <w:numFmt w:val="bullet"/>
+      <w:lvlText w:val=""/>
+      <w:lvlJc w:val="left"/>
+      <w:pPr>
+        <w:ind w:left="5040" w:hanging="360"/>
+      </w:pPr>
+      <w:rPr>
+        <w:rFonts w:ascii="Symbol" w:hAnsi="Symbol" w:hint="default"/>
+      </w:rPr>
+    </w:lvl>
+    <w:lvl w:ilvl="7" w:tplc="04090003" w:tentative="1">
+      <w:start w:val="1"/>
+      <w:numFmt w:val="bullet"/>
+      <w:lvlText w:val="o"/>
+      <w:lvlJc w:val="left"/>
+      <w:pPr>
+        <w:ind w:left="5760" w:hanging="360"/>
+      </w:pPr>
+      <w:rPr>
+        <w:rFonts w:ascii="Courier New" w:hAnsi="Courier New" w:cs="Courier New" w:hint="default"/>
+      </w:rPr>
+    </w:lvl>
+    <w:lvl w:ilvl="8" w:tplc="04090005" w:tentative="1">
+      <w:start w:val="1"/>
+      <w:numFmt w:val="bullet"/>
+      <w:lvlText w:val=""/>
+      <w:lvlJc w:val="left"/>
+      <w:pPr>
+        <w:ind w:left="6480" w:hanging="360"/>
+      </w:pPr>
+      <w:rPr>
+        <w:rFonts w:ascii="Wingdings" w:hAnsi="Wingdings" w:hint="default"/>
+      </w:rPr>
+    </w:lvl>
+  </w:abstractNum>
+  <w:num w:numId="1">
+    <w:abstractNumId w:val="0"/>
+  </w:num>
+</w:numbering>
 </file>
 
 <file path=word/styles.xml><?xml version="1.0" encoding="utf-8"?>
@@ -3710,6 +4432,29 @@
       <w:szCs w:val="22"/>
     </w:rPr>
   </w:style>
+  <w:style w:type="character" w:customStyle="1" w:styleId="Heading2Char">
+    <w:name w:val="Heading 2 Char"/>
+    <w:rsid w:val="00C61D90"/>
+    <w:rPr>
+      <w:rFonts w:ascii="Calibri" w:hAnsi="Calibri" w:cs="Times New Roman"/>
+      <w:b/>
+      <w:bCs/>
+      <w:iCs/>
+      <w:sz w:val="32"/>
+      <w:szCs w:val="28"/>
+    </w:rPr>
+  </w:style>
+  <w:style w:type="paragraph" w:styleId="ListParagraph">
+    <w:name w:val="List Paragraph"/>
+    <w:basedOn w:val="Normal"/>
+    <w:uiPriority w:val="34"/>
+    <w:qFormat/>
+    <w:rsid w:val="00064EA0"/>
+    <w:pPr>
+      <w:ind w:left="720"/>
+      <w:contextualSpacing/>
+    </w:pPr>
+  </w:style>
 </w:styles>
 </file>
 

</xml_diff>

<commit_message>
Added iteration screens for iteration 1 and 2
</commit_message>
<xml_diff>
--- a/PlantTrackerProjectNotebook.docx
+++ b/PlantTrackerProjectNotebook.docx
@@ -373,8 +373,6 @@
           <w:rFonts w:ascii="Cambria" w:hAnsi="Cambria"/>
         </w:rPr>
       </w:pPr>
-      <w:bookmarkStart w:id="2" w:name="_GoBack"/>
-      <w:bookmarkEnd w:id="2"/>
     </w:p>
     <w:p>
       <w:pPr>
@@ -3167,6 +3165,8 @@
           <w:szCs w:val="36"/>
         </w:rPr>
       </w:pPr>
+      <w:bookmarkStart w:id="2" w:name="_GoBack"/>
+      <w:bookmarkEnd w:id="2"/>
     </w:p>
     <w:p>
       <w:pPr>
@@ -3354,7 +3354,7 @@
       </w:tr>
       <w:tr>
         <w:trPr>
-          <w:trHeight w:val="360"/>
+          <w:trHeight w:val="393"/>
         </w:trPr>
         <w:tc>
           <w:tcPr>
@@ -3380,7 +3380,15 @@
               <w:ind w:left="25"/>
             </w:pPr>
             <w:r>
-              <w:t>Display plant progress in a User-friendly manner</w:t>
+              <w:t xml:space="preserve">Display user’s </w:t>
+            </w:r>
+            <w:proofErr w:type="gramStart"/>
+            <w:r>
+              <w:t>plants(</w:t>
+            </w:r>
+            <w:proofErr w:type="gramEnd"/>
+            <w:r>
+              <w:t>from main activity) in a user-friendly manner</w:t>
             </w:r>
           </w:p>
         </w:tc>
@@ -3394,18 +3402,21 @@
               <w:jc w:val="center"/>
             </w:pPr>
             <w:r>
+              <w:t>1</w:t>
+            </w:r>
+          </w:p>
+        </w:tc>
+        <w:tc>
+          <w:tcPr>
+            <w:tcW w:w="1170" w:type="dxa"/>
+          </w:tcPr>
+          <w:p>
+            <w:pPr>
+              <w:jc w:val="center"/>
+            </w:pPr>
+            <w:r>
               <w:t>1.5</w:t>
             </w:r>
-          </w:p>
-        </w:tc>
-        <w:tc>
-          <w:tcPr>
-            <w:tcW w:w="1170" w:type="dxa"/>
-          </w:tcPr>
-          <w:p>
-            <w:pPr>
-              <w:jc w:val="center"/>
-            </w:pPr>
           </w:p>
         </w:tc>
       </w:tr>
@@ -3434,7 +3445,7 @@
               <w:ind w:left="25"/>
             </w:pPr>
             <w:r>
-              <w:t>Convert plant saving to SQLite database</w:t>
+              <w:t>Add another activity for making a checklist of last watered, last pruned, etc.</w:t>
             </w:r>
           </w:p>
         </w:tc>
@@ -3448,7 +3459,7 @@
               <w:jc w:val="center"/>
             </w:pPr>
             <w:r>
-              <w:t>2</w:t>
+              <w:t>1.5</w:t>
             </w:r>
           </w:p>
         </w:tc>
@@ -3488,15 +3499,7 @@
               <w:ind w:left="25"/>
             </w:pPr>
             <w:r>
-              <w:t xml:space="preserve">Display user’s </w:t>
-            </w:r>
-            <w:proofErr w:type="gramStart"/>
-            <w:r>
-              <w:t>plants(</w:t>
-            </w:r>
-            <w:proofErr w:type="gramEnd"/>
-            <w:r>
-              <w:t>from main activity) in a user-friendly manner</w:t>
+              <w:t>Give user ability to add progress photos and a brief description to the progress-tracker UI</w:t>
             </w:r>
           </w:p>
         </w:tc>
@@ -3510,7 +3513,7 @@
               <w:jc w:val="center"/>
             </w:pPr>
             <w:r>
-              <w:t>1</w:t>
+              <w:t>2</w:t>
             </w:r>
           </w:p>
         </w:tc>
@@ -3522,6 +3525,9 @@
             <w:pPr>
               <w:jc w:val="center"/>
             </w:pPr>
+            <w:r>
+              <w:t>2.5</w:t>
+            </w:r>
           </w:p>
         </w:tc>
       </w:tr>
@@ -3547,10 +3553,7 @@
               <w:ind w:left="25"/>
             </w:pPr>
             <w:r>
-              <w:t xml:space="preserve">Add </w:t>
-            </w:r>
-            <w:r>
-              <w:t>another activity for making a checklist of last watered, last pruned, etc.</w:t>
+              <w:t>Create UI for allowing user to mark when last-watered, last-pruned, etc.</w:t>
             </w:r>
           </w:p>
         </w:tc>
@@ -3564,163 +3567,7 @@
               <w:jc w:val="center"/>
             </w:pPr>
             <w:r>
-              <w:t>1.5</w:t>
-            </w:r>
-          </w:p>
-        </w:tc>
-        <w:tc>
-          <w:tcPr>
-            <w:tcW w:w="1170" w:type="dxa"/>
-          </w:tcPr>
-          <w:p>
-            <w:pPr>
-              <w:jc w:val="center"/>
-            </w:pPr>
-          </w:p>
-        </w:tc>
-      </w:tr>
-      <w:tr>
-        <w:tc>
-          <w:tcPr>
-            <w:tcW w:w="1127" w:type="dxa"/>
-            <w:shd w:val="clear" w:color="auto" w:fill="auto"/>
-          </w:tcPr>
-          <w:p>
-            <w:pPr>
-              <w:jc w:val="center"/>
-            </w:pPr>
-          </w:p>
-        </w:tc>
-        <w:tc>
-          <w:tcPr>
-            <w:tcW w:w="6163" w:type="dxa"/>
-            <w:shd w:val="clear" w:color="auto" w:fill="auto"/>
-          </w:tcPr>
-          <w:p>
-            <w:pPr>
-              <w:ind w:left="25"/>
-            </w:pPr>
-            <w:r>
-              <w:t>Give user ability to add progress photos and a brief description</w:t>
-            </w:r>
-            <w:r>
-              <w:t xml:space="preserve"> to the progress-tracker UI</w:t>
-            </w:r>
-          </w:p>
-        </w:tc>
-        <w:tc>
-          <w:tcPr>
-            <w:tcW w:w="1710" w:type="dxa"/>
-            <w:shd w:val="clear" w:color="auto" w:fill="auto"/>
-          </w:tcPr>
-          <w:p>
-            <w:pPr>
-              <w:jc w:val="center"/>
-            </w:pPr>
-            <w:r>
               <w:t>2</w:t>
-            </w:r>
-          </w:p>
-        </w:tc>
-        <w:tc>
-          <w:tcPr>
-            <w:tcW w:w="1170" w:type="dxa"/>
-          </w:tcPr>
-          <w:p>
-            <w:pPr>
-              <w:jc w:val="center"/>
-            </w:pPr>
-          </w:p>
-        </w:tc>
-      </w:tr>
-      <w:tr>
-        <w:tc>
-          <w:tcPr>
-            <w:tcW w:w="1127" w:type="dxa"/>
-            <w:shd w:val="clear" w:color="auto" w:fill="auto"/>
-          </w:tcPr>
-          <w:p>
-            <w:pPr>
-              <w:jc w:val="center"/>
-            </w:pPr>
-          </w:p>
-        </w:tc>
-        <w:tc>
-          <w:tcPr>
-            <w:tcW w:w="6163" w:type="dxa"/>
-            <w:shd w:val="clear" w:color="auto" w:fill="auto"/>
-          </w:tcPr>
-          <w:p>
-            <w:pPr>
-              <w:ind w:left="25"/>
-            </w:pPr>
-            <w:r>
-              <w:t>Create UI for allowing user to mark when last-watered, last-pruned, etc.</w:t>
-            </w:r>
-          </w:p>
-        </w:tc>
-        <w:tc>
-          <w:tcPr>
-            <w:tcW w:w="1710" w:type="dxa"/>
-            <w:shd w:val="clear" w:color="auto" w:fill="auto"/>
-          </w:tcPr>
-          <w:p>
-            <w:pPr>
-              <w:jc w:val="center"/>
-            </w:pPr>
-            <w:r>
-              <w:t>2</w:t>
-            </w:r>
-          </w:p>
-        </w:tc>
-        <w:tc>
-          <w:tcPr>
-            <w:tcW w:w="1170" w:type="dxa"/>
-          </w:tcPr>
-          <w:p>
-            <w:pPr>
-              <w:jc w:val="center"/>
-            </w:pPr>
-          </w:p>
-        </w:tc>
-      </w:tr>
-      <w:tr>
-        <w:tc>
-          <w:tcPr>
-            <w:tcW w:w="1127" w:type="dxa"/>
-            <w:shd w:val="clear" w:color="auto" w:fill="auto"/>
-          </w:tcPr>
-          <w:p>
-            <w:pPr>
-              <w:jc w:val="center"/>
-            </w:pPr>
-          </w:p>
-        </w:tc>
-        <w:tc>
-          <w:tcPr>
-            <w:tcW w:w="6163" w:type="dxa"/>
-            <w:shd w:val="clear" w:color="auto" w:fill="auto"/>
-          </w:tcPr>
-          <w:p>
-            <w:pPr>
-              <w:ind w:left="25"/>
-            </w:pPr>
-            <w:r>
-              <w:t>Save all this to persistent internal storage</w:t>
-            </w:r>
-          </w:p>
-        </w:tc>
-        <w:tc>
-          <w:tcPr>
-            <w:tcW w:w="1710" w:type="dxa"/>
-            <w:shd w:val="clear" w:color="auto" w:fill="auto"/>
-          </w:tcPr>
-          <w:p>
-            <w:pPr>
-              <w:jc w:val="center"/>
-            </w:pPr>
-            <w:r>
-              <w:t>1</w:t>
             </w:r>
           </w:p>
         </w:tc>

</xml_diff>

<commit_message>
Finished iteration 3, updated iteration screenshots, updated project notebook with detailed retrospective
</commit_message>
<xml_diff>
--- a/PlantTrackerProjectNotebook.docx
+++ b/PlantTrackerProjectNotebook.docx
@@ -1178,6 +1178,19 @@
               <w:jc w:val="center"/>
             </w:pPr>
           </w:p>
+          <w:p>
+            <w:pPr>
+              <w:jc w:val="center"/>
+            </w:pPr>
+            <w:r>
+              <w:t>Completed 10/22/17</w:t>
+            </w:r>
+          </w:p>
+          <w:p>
+            <w:pPr>
+              <w:jc w:val="center"/>
+            </w:pPr>
+          </w:p>
         </w:tc>
       </w:tr>
       <w:tr>
@@ -1213,7 +1226,15 @@
               <w:keepLines/>
             </w:pPr>
             <w:r>
-              <w:t>Allow user to sync their plant schedules to Google calendars</w:t>
+              <w:t xml:space="preserve">Sync the information to SQL lite </w:t>
+            </w:r>
+            <w:proofErr w:type="gramStart"/>
+            <w:r>
+              <w:t>in order to</w:t>
+            </w:r>
+            <w:proofErr w:type="gramEnd"/>
+            <w:r>
+              <w:t xml:space="preserve"> make it easier to transfer from activity to activity.</w:t>
             </w:r>
           </w:p>
         </w:tc>
@@ -1226,6 +1247,81 @@
               <w:jc w:val="center"/>
             </w:pPr>
             <w:r>
+              <w:t>1</w:t>
+            </w:r>
+            <w:r>
+              <w:t>5</w:t>
+            </w:r>
+          </w:p>
+        </w:tc>
+        <w:tc>
+          <w:tcPr>
+            <w:tcW w:w="1147" w:type="dxa"/>
+            <w:shd w:val="clear" w:color="auto" w:fill="auto"/>
+          </w:tcPr>
+          <w:p>
+            <w:pPr>
+              <w:jc w:val="center"/>
+            </w:pPr>
+            <w:r>
+              <w:t>4</w:t>
+            </w:r>
+          </w:p>
+        </w:tc>
+        <w:tc>
+          <w:tcPr>
+            <w:tcW w:w="1289" w:type="dxa"/>
+          </w:tcPr>
+          <w:p>
+            <w:pPr>
+              <w:jc w:val="center"/>
+            </w:pPr>
+          </w:p>
+        </w:tc>
+      </w:tr>
+      <w:tr>
+        <w:trPr>
+          <w:cantSplit/>
+          <w:trHeight w:val="917"/>
+        </w:trPr>
+        <w:tc>
+          <w:tcPr>
+            <w:tcW w:w="913" w:type="dxa"/>
+            <w:shd w:val="clear" w:color="auto" w:fill="auto"/>
+          </w:tcPr>
+          <w:p>
+            <w:pPr>
+              <w:jc w:val="center"/>
+            </w:pPr>
+            <w:r>
+              <w:t>S5</w:t>
+            </w:r>
+          </w:p>
+        </w:tc>
+        <w:tc>
+          <w:tcPr>
+            <w:tcW w:w="4491" w:type="dxa"/>
+            <w:shd w:val="clear" w:color="auto" w:fill="auto"/>
+          </w:tcPr>
+          <w:p>
+            <w:pPr>
+              <w:keepNext/>
+              <w:keepLines/>
+            </w:pPr>
+            <w:r>
+              <w:t>As a user, I would like the apps User Interface to be very self-explanatory and easy to understand.</w:t>
+            </w:r>
+          </w:p>
+        </w:tc>
+        <w:tc>
+          <w:tcPr>
+            <w:tcW w:w="1672" w:type="dxa"/>
+          </w:tcPr>
+          <w:p>
+            <w:pPr>
+              <w:jc w:val="center"/>
+            </w:pPr>
+            <w:r>
               <w:t>10</w:t>
             </w:r>
           </w:p>
@@ -1240,7 +1336,7 @@
               <w:jc w:val="center"/>
             </w:pPr>
             <w:r>
-              <w:t>4</w:t>
+              <w:t>5</w:t>
             </w:r>
           </w:p>
         </w:tc>
@@ -1273,7 +1369,7 @@
               <w:t>S</w:t>
             </w:r>
             <w:r>
-              <w:t>5</w:t>
+              <w:t>6</w:t>
             </w:r>
           </w:p>
         </w:tc>
@@ -1326,7 +1422,7 @@
               <w:jc w:val="center"/>
             </w:pPr>
             <w:r>
-              <w:t>5</w:t>
+              <w:t>6</w:t>
             </w:r>
           </w:p>
         </w:tc>
@@ -1359,7 +1455,7 @@
               <w:t>S</w:t>
             </w:r>
             <w:r>
-              <w:t>6</w:t>
+              <w:t>7</w:t>
             </w:r>
           </w:p>
         </w:tc>
@@ -1374,15 +1470,18 @@
               <w:keepLines/>
             </w:pPr>
             <w:r>
-              <w:t xml:space="preserve">As a user I would like to be able to input information about my house </w:t>
+              <w:t xml:space="preserve">As a </w:t>
             </w:r>
             <w:proofErr w:type="gramStart"/>
             <w:r>
-              <w:t>layout(</w:t>
+              <w:t>user</w:t>
             </w:r>
             <w:proofErr w:type="gramEnd"/>
             <w:r>
-              <w:t>window locations) and get information about plant placement(put in front window, put in side window, etc.)</w:t>
+              <w:t xml:space="preserve"> I would like to input my location and have the app tell me good plants for </w:t>
+            </w:r>
+            <w:r>
+              <w:t>to location I live in.</w:t>
             </w:r>
           </w:p>
         </w:tc>
@@ -1395,7 +1494,7 @@
               <w:jc w:val="center"/>
             </w:pPr>
             <w:r>
-              <w:t>15</w:t>
+              <w:t>17</w:t>
             </w:r>
           </w:p>
         </w:tc>
@@ -1410,89 +1509,6 @@
             </w:pPr>
             <w:r>
               <w:t>7</w:t>
-            </w:r>
-          </w:p>
-        </w:tc>
-        <w:tc>
-          <w:tcPr>
-            <w:tcW w:w="1289" w:type="dxa"/>
-          </w:tcPr>
-          <w:p>
-            <w:pPr>
-              <w:jc w:val="center"/>
-            </w:pPr>
-          </w:p>
-        </w:tc>
-      </w:tr>
-      <w:tr>
-        <w:trPr>
-          <w:cantSplit/>
-          <w:trHeight w:val="934"/>
-        </w:trPr>
-        <w:tc>
-          <w:tcPr>
-            <w:tcW w:w="913" w:type="dxa"/>
-            <w:shd w:val="clear" w:color="auto" w:fill="auto"/>
-          </w:tcPr>
-          <w:p>
-            <w:pPr>
-              <w:jc w:val="center"/>
-            </w:pPr>
-            <w:r>
-              <w:t>S</w:t>
-            </w:r>
-            <w:r>
-              <w:t>7</w:t>
-            </w:r>
-          </w:p>
-        </w:tc>
-        <w:tc>
-          <w:tcPr>
-            <w:tcW w:w="4491" w:type="dxa"/>
-            <w:shd w:val="clear" w:color="auto" w:fill="auto"/>
-          </w:tcPr>
-          <w:p>
-            <w:pPr>
-              <w:keepNext/>
-              <w:keepLines/>
-            </w:pPr>
-            <w:r>
-              <w:t xml:space="preserve">As a </w:t>
-            </w:r>
-            <w:proofErr w:type="gramStart"/>
-            <w:r>
-              <w:t>user</w:t>
-            </w:r>
-            <w:proofErr w:type="gramEnd"/>
-            <w:r>
-              <w:t xml:space="preserve"> I would like to input my location and have the app tell me good plants for my location.</w:t>
-            </w:r>
-          </w:p>
-        </w:tc>
-        <w:tc>
-          <w:tcPr>
-            <w:tcW w:w="1672" w:type="dxa"/>
-          </w:tcPr>
-          <w:p>
-            <w:pPr>
-              <w:jc w:val="center"/>
-            </w:pPr>
-            <w:r>
-              <w:t>17</w:t>
-            </w:r>
-          </w:p>
-        </w:tc>
-        <w:tc>
-          <w:tcPr>
-            <w:tcW w:w="1147" w:type="dxa"/>
-            <w:shd w:val="clear" w:color="auto" w:fill="auto"/>
-          </w:tcPr>
-          <w:p>
-            <w:pPr>
-              <w:jc w:val="center"/>
-            </w:pPr>
-            <w:r>
-              <w:t>6</w:t>
             </w:r>
           </w:p>
         </w:tc>
@@ -2136,7 +2152,16 @@
           <w:sz w:val="36"/>
           <w:szCs w:val="36"/>
         </w:rPr>
-        <w:t xml:space="preserve">Project Velocity: </w:t>
+        <w:t>Sprint</w:t>
+      </w:r>
+      <w:r>
+        <w:rPr>
+          <w:rFonts w:ascii="Calibri" w:hAnsi="Calibri"/>
+          <w:b/>
+          <w:sz w:val="36"/>
+          <w:szCs w:val="36"/>
+        </w:rPr>
+        <w:t xml:space="preserve"> Velocity: </w:t>
       </w:r>
       <w:r>
         <w:rPr>
@@ -3165,8 +3190,6 @@
           <w:szCs w:val="36"/>
         </w:rPr>
       </w:pPr>
-      <w:bookmarkStart w:id="2" w:name="_GoBack"/>
-      <w:bookmarkEnd w:id="2"/>
     </w:p>
     <w:p>
       <w:pPr>
@@ -3471,6 +3494,9 @@
             <w:pPr>
               <w:jc w:val="center"/>
             </w:pPr>
+            <w:r>
+              <w:t>1.25</w:t>
+            </w:r>
           </w:p>
         </w:tc>
       </w:tr>
@@ -3579,6 +3605,63 @@
             <w:pPr>
               <w:jc w:val="center"/>
             </w:pPr>
+            <w:r>
+              <w:t>3</w:t>
+            </w:r>
+          </w:p>
+        </w:tc>
+      </w:tr>
+      <w:tr>
+        <w:tc>
+          <w:tcPr>
+            <w:tcW w:w="1127" w:type="dxa"/>
+            <w:shd w:val="clear" w:color="auto" w:fill="auto"/>
+          </w:tcPr>
+          <w:p>
+            <w:pPr>
+              <w:jc w:val="center"/>
+            </w:pPr>
+          </w:p>
+        </w:tc>
+        <w:tc>
+          <w:tcPr>
+            <w:tcW w:w="6163" w:type="dxa"/>
+            <w:shd w:val="clear" w:color="auto" w:fill="auto"/>
+          </w:tcPr>
+          <w:p>
+            <w:pPr>
+              <w:ind w:left="25"/>
+            </w:pPr>
+            <w:r>
+              <w:t>Refactor Navigation</w:t>
+            </w:r>
+          </w:p>
+        </w:tc>
+        <w:tc>
+          <w:tcPr>
+            <w:tcW w:w="1710" w:type="dxa"/>
+            <w:shd w:val="clear" w:color="auto" w:fill="auto"/>
+          </w:tcPr>
+          <w:p>
+            <w:pPr>
+              <w:jc w:val="center"/>
+            </w:pPr>
+            <w:r>
+              <w:t>.5</w:t>
+            </w:r>
+          </w:p>
+        </w:tc>
+        <w:tc>
+          <w:tcPr>
+            <w:tcW w:w="1170" w:type="dxa"/>
+          </w:tcPr>
+          <w:p>
+            <w:pPr>
+              <w:jc w:val="center"/>
+            </w:pPr>
+            <w:r>
+              <w:t>.5</w:t>
+            </w:r>
           </w:p>
         </w:tc>
       </w:tr>
@@ -3588,6 +3671,621 @@
         <w:jc w:val="center"/>
         <w:rPr>
           <w:rFonts w:ascii="Calibri" w:hAnsi="Calibri"/>
+          <w:sz w:val="36"/>
+          <w:szCs w:val="36"/>
+        </w:rPr>
+      </w:pPr>
+    </w:p>
+    <w:p>
+      <w:pPr>
+        <w:jc w:val="center"/>
+        <w:rPr>
+          <w:rFonts w:ascii="Calibri" w:hAnsi="Calibri"/>
+          <w:b/>
+          <w:sz w:val="36"/>
+          <w:szCs w:val="36"/>
+        </w:rPr>
+      </w:pPr>
+      <w:r>
+        <w:rPr>
+          <w:rFonts w:ascii="Calibri" w:hAnsi="Calibri"/>
+          <w:b/>
+          <w:sz w:val="36"/>
+          <w:szCs w:val="36"/>
+        </w:rPr>
+        <w:t>Retrospective</w:t>
+      </w:r>
+    </w:p>
+    <w:p>
+      <w:pPr>
+        <w:rPr>
+          <w:rFonts w:ascii="Calibri" w:hAnsi="Calibri"/>
+        </w:rPr>
+      </w:pPr>
+      <w:r>
+        <w:rPr>
+          <w:rFonts w:ascii="Calibri" w:hAnsi="Calibri"/>
+        </w:rPr>
+        <w:t xml:space="preserve">This iteration started off to a </w:t>
+      </w:r>
+      <w:proofErr w:type="gramStart"/>
+      <w:r>
+        <w:rPr>
+          <w:rFonts w:ascii="Calibri" w:hAnsi="Calibri"/>
+        </w:rPr>
+        <w:t>really good</w:t>
+      </w:r>
+      <w:proofErr w:type="gramEnd"/>
+      <w:r>
+        <w:rPr>
+          <w:rFonts w:ascii="Calibri" w:hAnsi="Calibri"/>
+        </w:rPr>
+        <w:t xml:space="preserve"> start. I quickly added a better User interface for displaying the plant’s in the main activity, easily implemented the ability for users to enter progress for each of their plants and </w:t>
+      </w:r>
+      <w:proofErr w:type="gramStart"/>
+      <w:r>
+        <w:rPr>
+          <w:rFonts w:ascii="Calibri" w:hAnsi="Calibri"/>
+        </w:rPr>
+        <w:t>was able to</w:t>
+      </w:r>
+      <w:proofErr w:type="gramEnd"/>
+      <w:r>
+        <w:rPr>
+          <w:rFonts w:ascii="Calibri" w:hAnsi="Calibri"/>
+        </w:rPr>
+        <w:t xml:space="preserve"> refactor some of the activity navigation. However, I ran into a snag when trying to implement the Checklist class and </w:t>
+      </w:r>
+      <w:proofErr w:type="spellStart"/>
+      <w:r>
+        <w:rPr>
+          <w:rFonts w:ascii="Calibri" w:hAnsi="Calibri"/>
+        </w:rPr>
+        <w:t>it’s</w:t>
+      </w:r>
+      <w:proofErr w:type="spellEnd"/>
+      <w:r>
+        <w:rPr>
+          <w:rFonts w:ascii="Calibri" w:hAnsi="Calibri"/>
+        </w:rPr>
+        <w:t xml:space="preserve"> associated activity. I had to find some online help to display information in a table-column style layout. I was running into a problem navigating to that activity and ended up deleting and rebuilding the entire class, only to find out that my problem was just simply not adding the activity to the Manifest.</w:t>
+      </w:r>
+    </w:p>
+    <w:p>
+      <w:pPr>
+        <w:rPr>
+          <w:rFonts w:ascii="Calibri" w:hAnsi="Calibri"/>
+          <w:sz w:val="36"/>
+          <w:szCs w:val="36"/>
+        </w:rPr>
+      </w:pPr>
+    </w:p>
+    <w:p>
+      <w:pPr>
+        <w:jc w:val="center"/>
+        <w:rPr>
+          <w:rFonts w:ascii="Calibri" w:hAnsi="Calibri"/>
+          <w:b/>
+          <w:sz w:val="36"/>
+          <w:szCs w:val="36"/>
+        </w:rPr>
+      </w:pPr>
+      <w:r>
+        <w:rPr>
+          <w:rFonts w:ascii="Calibri" w:hAnsi="Calibri"/>
+          <w:b/>
+          <w:sz w:val="36"/>
+          <w:szCs w:val="36"/>
+        </w:rPr>
+        <w:t>Sprint Velocity: 8</w:t>
+      </w:r>
+    </w:p>
+    <w:p>
+      <w:pPr>
+        <w:jc w:val="center"/>
+        <w:rPr>
+          <w:rFonts w:ascii="Calibri" w:hAnsi="Calibri"/>
+          <w:b/>
+          <w:sz w:val="36"/>
+          <w:szCs w:val="36"/>
+        </w:rPr>
+      </w:pPr>
+    </w:p>
+    <w:p>
+      <w:pPr>
+        <w:jc w:val="center"/>
+        <w:rPr>
+          <w:rFonts w:ascii="Calibri" w:hAnsi="Calibri"/>
+          <w:b/>
+          <w:sz w:val="36"/>
+          <w:szCs w:val="36"/>
+        </w:rPr>
+      </w:pPr>
+    </w:p>
+    <w:p>
+      <w:pPr>
+        <w:jc w:val="center"/>
+        <w:rPr>
+          <w:rFonts w:ascii="Calibri" w:hAnsi="Calibri"/>
+          <w:b/>
+          <w:sz w:val="36"/>
+          <w:szCs w:val="36"/>
+        </w:rPr>
+      </w:pPr>
+    </w:p>
+    <w:p>
+      <w:pPr>
+        <w:jc w:val="center"/>
+        <w:rPr>
+          <w:rFonts w:ascii="Calibri" w:hAnsi="Calibri"/>
+          <w:b/>
+          <w:sz w:val="36"/>
+          <w:szCs w:val="36"/>
+        </w:rPr>
+      </w:pPr>
+    </w:p>
+    <w:p>
+      <w:pPr>
+        <w:jc w:val="center"/>
+        <w:rPr>
+          <w:rFonts w:ascii="Calibri" w:hAnsi="Calibri"/>
+          <w:b/>
+          <w:sz w:val="36"/>
+          <w:szCs w:val="36"/>
+        </w:rPr>
+      </w:pPr>
+      <w:r>
+        <w:rPr>
+          <w:rFonts w:ascii="Calibri" w:hAnsi="Calibri"/>
+          <w:b/>
+          <w:sz w:val="36"/>
+          <w:szCs w:val="36"/>
+        </w:rPr>
+        <w:t>Sprint #4</w:t>
+      </w:r>
+      <w:r>
+        <w:rPr>
+          <w:rFonts w:ascii="Calibri" w:hAnsi="Calibri"/>
+          <w:b/>
+          <w:sz w:val="36"/>
+          <w:szCs w:val="36"/>
+        </w:rPr>
+        <w:t xml:space="preserve"> Plan</w:t>
+      </w:r>
+    </w:p>
+    <w:tbl>
+      <w:tblPr>
+        <w:tblpPr w:leftFromText="180" w:rightFromText="180" w:vertAnchor="text" w:horzAnchor="page" w:tblpX="1210" w:tblpY="242"/>
+        <w:tblW w:w="10170" w:type="dxa"/>
+        <w:tblBorders>
+          <w:top w:val="single" w:sz="4" w:space="0" w:color="000000"/>
+          <w:left w:val="single" w:sz="4" w:space="0" w:color="000000"/>
+          <w:bottom w:val="single" w:sz="4" w:space="0" w:color="000000"/>
+          <w:right w:val="single" w:sz="4" w:space="0" w:color="000000"/>
+          <w:insideH w:val="single" w:sz="4" w:space="0" w:color="000000"/>
+          <w:insideV w:val="single" w:sz="4" w:space="0" w:color="000000"/>
+        </w:tblBorders>
+        <w:tblLook w:val="04A0" w:firstRow="1" w:lastRow="0" w:firstColumn="1" w:lastColumn="0" w:noHBand="0" w:noVBand="1"/>
+      </w:tblPr>
+      <w:tblGrid>
+        <w:gridCol w:w="1127"/>
+        <w:gridCol w:w="6163"/>
+        <w:gridCol w:w="1710"/>
+        <w:gridCol w:w="1170"/>
+      </w:tblGrid>
+      <w:tr>
+        <w:tc>
+          <w:tcPr>
+            <w:tcW w:w="1127" w:type="dxa"/>
+            <w:shd w:val="clear" w:color="auto" w:fill="D9D9D9"/>
+          </w:tcPr>
+          <w:p>
+            <w:pPr>
+              <w:rPr>
+                <w:b/>
+              </w:rPr>
+            </w:pPr>
+            <w:r>
+              <w:rPr>
+                <w:b/>
+              </w:rPr>
+              <w:t>Story ID</w:t>
+            </w:r>
+          </w:p>
+        </w:tc>
+        <w:tc>
+          <w:tcPr>
+            <w:tcW w:w="6163" w:type="dxa"/>
+            <w:shd w:val="clear" w:color="auto" w:fill="D9D9D9"/>
+          </w:tcPr>
+          <w:p>
+            <w:pPr>
+              <w:rPr>
+                <w:b/>
+              </w:rPr>
+            </w:pPr>
+            <w:r>
+              <w:rPr>
+                <w:b/>
+              </w:rPr>
+              <w:t>Story</w:t>
+            </w:r>
+            <w:r>
+              <w:rPr>
+                <w:b/>
+              </w:rPr>
+              <w:t xml:space="preserve"> / Task</w:t>
+            </w:r>
+          </w:p>
+        </w:tc>
+        <w:tc>
+          <w:tcPr>
+            <w:tcW w:w="1710" w:type="dxa"/>
+            <w:shd w:val="clear" w:color="auto" w:fill="D9D9D9"/>
+            <w:vAlign w:val="center"/>
+          </w:tcPr>
+          <w:p>
+            <w:pPr>
+              <w:jc w:val="center"/>
+              <w:rPr>
+                <w:b/>
+              </w:rPr>
+            </w:pPr>
+            <w:r>
+              <w:rPr>
+                <w:b/>
+              </w:rPr>
+              <w:t>Estimated</w:t>
+            </w:r>
+          </w:p>
+          <w:p>
+            <w:pPr>
+              <w:jc w:val="center"/>
+              <w:rPr>
+                <w:b/>
+              </w:rPr>
+            </w:pPr>
+            <w:r>
+              <w:rPr>
+                <w:b/>
+              </w:rPr>
+              <w:t>Hours</w:t>
+            </w:r>
+          </w:p>
+        </w:tc>
+        <w:tc>
+          <w:tcPr>
+            <w:tcW w:w="1170" w:type="dxa"/>
+            <w:shd w:val="clear" w:color="auto" w:fill="D9D9D9"/>
+          </w:tcPr>
+          <w:p>
+            <w:pPr>
+              <w:jc w:val="center"/>
+              <w:rPr>
+                <w:b/>
+              </w:rPr>
+            </w:pPr>
+            <w:r>
+              <w:rPr>
+                <w:b/>
+              </w:rPr>
+              <w:t>Actual</w:t>
+            </w:r>
+          </w:p>
+          <w:p>
+            <w:pPr>
+              <w:jc w:val="center"/>
+              <w:rPr>
+                <w:b/>
+              </w:rPr>
+            </w:pPr>
+            <w:r>
+              <w:rPr>
+                <w:b/>
+              </w:rPr>
+              <w:t>Hours</w:t>
+            </w:r>
+          </w:p>
+        </w:tc>
+      </w:tr>
+      <w:tr>
+        <w:trPr>
+          <w:trHeight w:val="393"/>
+        </w:trPr>
+        <w:tc>
+          <w:tcPr>
+            <w:tcW w:w="1127" w:type="dxa"/>
+            <w:shd w:val="clear" w:color="auto" w:fill="auto"/>
+          </w:tcPr>
+          <w:p>
+            <w:pPr>
+              <w:jc w:val="center"/>
+            </w:pPr>
+            <w:r>
+              <w:t>S</w:t>
+            </w:r>
+            <w:r>
+              <w:t>4</w:t>
+            </w:r>
+          </w:p>
+        </w:tc>
+        <w:tc>
+          <w:tcPr>
+            <w:tcW w:w="6163" w:type="dxa"/>
+            <w:shd w:val="clear" w:color="auto" w:fill="auto"/>
+          </w:tcPr>
+          <w:p>
+            <w:pPr>
+              <w:ind w:left="25"/>
+            </w:pPr>
+            <w:r>
+              <w:t>D</w:t>
+            </w:r>
+            <w:r>
+              <w:t>esign a SQL lite database helper class</w:t>
+            </w:r>
+          </w:p>
+        </w:tc>
+        <w:tc>
+          <w:tcPr>
+            <w:tcW w:w="1710" w:type="dxa"/>
+            <w:shd w:val="clear" w:color="auto" w:fill="auto"/>
+          </w:tcPr>
+          <w:p>
+            <w:pPr>
+              <w:jc w:val="center"/>
+            </w:pPr>
+            <w:r>
+              <w:t>1</w:t>
+            </w:r>
+            <w:r>
+              <w:t>.5</w:t>
+            </w:r>
+          </w:p>
+        </w:tc>
+        <w:tc>
+          <w:tcPr>
+            <w:tcW w:w="1170" w:type="dxa"/>
+          </w:tcPr>
+          <w:p>
+            <w:pPr>
+              <w:jc w:val="center"/>
+            </w:pPr>
+          </w:p>
+        </w:tc>
+      </w:tr>
+      <w:tr>
+        <w:trPr>
+          <w:trHeight w:val="360"/>
+        </w:trPr>
+        <w:tc>
+          <w:tcPr>
+            <w:tcW w:w="1127" w:type="dxa"/>
+            <w:shd w:val="clear" w:color="auto" w:fill="auto"/>
+          </w:tcPr>
+          <w:p>
+            <w:pPr>
+              <w:jc w:val="center"/>
+            </w:pPr>
+          </w:p>
+        </w:tc>
+        <w:tc>
+          <w:tcPr>
+            <w:tcW w:w="6163" w:type="dxa"/>
+            <w:shd w:val="clear" w:color="auto" w:fill="auto"/>
+          </w:tcPr>
+          <w:p>
+            <w:pPr>
+              <w:ind w:left="25"/>
+            </w:pPr>
+            <w:r>
+              <w:t>Add this helper class to my other classes</w:t>
+            </w:r>
+          </w:p>
+        </w:tc>
+        <w:tc>
+          <w:tcPr>
+            <w:tcW w:w="1710" w:type="dxa"/>
+            <w:shd w:val="clear" w:color="auto" w:fill="auto"/>
+          </w:tcPr>
+          <w:p>
+            <w:pPr>
+              <w:jc w:val="center"/>
+            </w:pPr>
+            <w:r>
+              <w:t>.5</w:t>
+            </w:r>
+          </w:p>
+        </w:tc>
+        <w:tc>
+          <w:tcPr>
+            <w:tcW w:w="1170" w:type="dxa"/>
+          </w:tcPr>
+          <w:p>
+            <w:pPr>
+              <w:jc w:val="center"/>
+            </w:pPr>
+          </w:p>
+        </w:tc>
+      </w:tr>
+      <w:tr>
+        <w:trPr>
+          <w:trHeight w:val="614"/>
+        </w:trPr>
+        <w:tc>
+          <w:tcPr>
+            <w:tcW w:w="1127" w:type="dxa"/>
+            <w:shd w:val="clear" w:color="auto" w:fill="auto"/>
+          </w:tcPr>
+          <w:p>
+            <w:pPr>
+              <w:jc w:val="center"/>
+            </w:pPr>
+          </w:p>
+        </w:tc>
+        <w:tc>
+          <w:tcPr>
+            <w:tcW w:w="6163" w:type="dxa"/>
+            <w:shd w:val="clear" w:color="auto" w:fill="auto"/>
+          </w:tcPr>
+          <w:p>
+            <w:pPr>
+              <w:ind w:left="25"/>
+            </w:pPr>
+            <w:r>
+              <w:t xml:space="preserve">Add </w:t>
+            </w:r>
+            <w:proofErr w:type="gramStart"/>
+            <w:r>
+              <w:t>all of</w:t>
+            </w:r>
+            <w:proofErr w:type="gramEnd"/>
+            <w:r>
+              <w:t xml:space="preserve"> the plant information to the database in order to persist the information across all of the app and after app has closed</w:t>
+            </w:r>
+          </w:p>
+        </w:tc>
+        <w:tc>
+          <w:tcPr>
+            <w:tcW w:w="1710" w:type="dxa"/>
+            <w:shd w:val="clear" w:color="auto" w:fill="auto"/>
+          </w:tcPr>
+          <w:p>
+            <w:pPr>
+              <w:jc w:val="center"/>
+            </w:pPr>
+            <w:r>
+              <w:t>2</w:t>
+            </w:r>
+          </w:p>
+        </w:tc>
+        <w:tc>
+          <w:tcPr>
+            <w:tcW w:w="1170" w:type="dxa"/>
+          </w:tcPr>
+          <w:p/>
+        </w:tc>
+      </w:tr>
+      <w:tr>
+        <w:trPr>
+          <w:trHeight w:val="326"/>
+        </w:trPr>
+        <w:tc>
+          <w:tcPr>
+            <w:tcW w:w="1127" w:type="dxa"/>
+            <w:shd w:val="clear" w:color="auto" w:fill="auto"/>
+          </w:tcPr>
+          <w:p>
+            <w:pPr>
+              <w:jc w:val="center"/>
+            </w:pPr>
+            <w:r>
+              <w:t>S5</w:t>
+            </w:r>
+          </w:p>
+        </w:tc>
+        <w:tc>
+          <w:tcPr>
+            <w:tcW w:w="6163" w:type="dxa"/>
+            <w:shd w:val="clear" w:color="auto" w:fill="auto"/>
+          </w:tcPr>
+          <w:p>
+            <w:pPr>
+              <w:ind w:left="25"/>
+            </w:pPr>
+            <w:r>
+              <w:t>C</w:t>
+            </w:r>
+            <w:r>
+              <w:t>onsult outside sources for ease of app use</w:t>
+            </w:r>
+          </w:p>
+        </w:tc>
+        <w:tc>
+          <w:tcPr>
+            <w:tcW w:w="1710" w:type="dxa"/>
+            <w:shd w:val="clear" w:color="auto" w:fill="auto"/>
+          </w:tcPr>
+          <w:p>
+            <w:pPr>
+              <w:jc w:val="center"/>
+            </w:pPr>
+            <w:r>
+              <w:t>1</w:t>
+            </w:r>
+          </w:p>
+        </w:tc>
+        <w:tc>
+          <w:tcPr>
+            <w:tcW w:w="1170" w:type="dxa"/>
+          </w:tcPr>
+          <w:p>
+            <w:pPr>
+              <w:jc w:val="center"/>
+            </w:pPr>
+          </w:p>
+        </w:tc>
+      </w:tr>
+      <w:tr>
+        <w:tc>
+          <w:tcPr>
+            <w:tcW w:w="1127" w:type="dxa"/>
+            <w:shd w:val="clear" w:color="auto" w:fill="auto"/>
+          </w:tcPr>
+          <w:p>
+            <w:pPr>
+              <w:jc w:val="center"/>
+            </w:pPr>
+          </w:p>
+        </w:tc>
+        <w:tc>
+          <w:tcPr>
+            <w:tcW w:w="6163" w:type="dxa"/>
+            <w:shd w:val="clear" w:color="auto" w:fill="auto"/>
+          </w:tcPr>
+          <w:p>
+            <w:pPr>
+              <w:ind w:left="25"/>
+            </w:pPr>
+            <w:r>
+              <w:t>Update app UI based on information from outside sources</w:t>
+            </w:r>
+          </w:p>
+        </w:tc>
+        <w:tc>
+          <w:tcPr>
+            <w:tcW w:w="1710" w:type="dxa"/>
+            <w:shd w:val="clear" w:color="auto" w:fill="auto"/>
+          </w:tcPr>
+          <w:p>
+            <w:pPr>
+              <w:jc w:val="center"/>
+            </w:pPr>
+            <w:r>
+              <w:t>2</w:t>
+            </w:r>
+            <w:bookmarkStart w:id="2" w:name="_GoBack"/>
+            <w:bookmarkEnd w:id="2"/>
+          </w:p>
+        </w:tc>
+        <w:tc>
+          <w:tcPr>
+            <w:tcW w:w="1170" w:type="dxa"/>
+          </w:tcPr>
+          <w:p>
+            <w:pPr>
+              <w:jc w:val="center"/>
+            </w:pPr>
+          </w:p>
+        </w:tc>
+      </w:tr>
+    </w:tbl>
+    <w:p>
+      <w:pPr>
+        <w:jc w:val="center"/>
+        <w:rPr>
+          <w:rFonts w:ascii="Calibri" w:hAnsi="Calibri"/>
+          <w:b/>
           <w:sz w:val="36"/>
           <w:szCs w:val="36"/>
         </w:rPr>

</xml_diff>

<commit_message>
finished the iteration and finished the database helper class
</commit_message>
<xml_diff>
--- a/PlantTrackerProjectNotebook.docx
+++ b/PlantTrackerProjectNotebook.docx
@@ -13,7 +13,6 @@
           <w:sz w:val="96"/>
         </w:rPr>
       </w:pPr>
-      <w:proofErr w:type="spellStart"/>
       <w:r>
         <w:rPr>
           <w:rFonts w:ascii="Calibri" w:hAnsi="Calibri"/>
@@ -23,7 +22,6 @@
         </w:rPr>
         <w:t>PlantTracker</w:t>
       </w:r>
-      <w:proofErr w:type="spellEnd"/>
     </w:p>
     <w:p/>
     <w:p/>
@@ -107,77 +105,7 @@
         <w:rPr>
           <w:rFonts w:ascii="Cambria" w:hAnsi="Cambria"/>
         </w:rPr>
-        <w:t xml:space="preserve">For green </w:t>
-      </w:r>
-      <w:proofErr w:type="gramStart"/>
-      <w:r>
-        <w:rPr>
-          <w:rFonts w:ascii="Cambria" w:hAnsi="Cambria"/>
-        </w:rPr>
-        <w:t>thumbs</w:t>
-      </w:r>
-      <w:proofErr w:type="gramEnd"/>
-      <w:r>
-        <w:rPr>
-          <w:rFonts w:ascii="Cambria" w:hAnsi="Cambria"/>
-        </w:rPr>
-        <w:t xml:space="preserve"> young and old and any experience-level who want to easily track important details of their plants, the </w:t>
-      </w:r>
-      <w:proofErr w:type="spellStart"/>
-      <w:r>
-        <w:rPr>
-          <w:rFonts w:ascii="Cambria" w:hAnsi="Cambria"/>
-        </w:rPr>
-        <w:t>PlantTracker</w:t>
-      </w:r>
-      <w:proofErr w:type="spellEnd"/>
-      <w:r>
-        <w:rPr>
-          <w:rFonts w:ascii="Cambria" w:hAnsi="Cambria"/>
-        </w:rPr>
-        <w:t xml:space="preserve"> app is a mobile application designed to help users keep an eye on watering frequencies, soil conditions, specific requirements for plants, etc. </w:t>
-      </w:r>
-      <w:proofErr w:type="spellStart"/>
-      <w:r>
-        <w:rPr>
-          <w:rFonts w:ascii="Cambria" w:hAnsi="Cambria"/>
-        </w:rPr>
-        <w:t>PlantTracker</w:t>
-      </w:r>
-      <w:proofErr w:type="spellEnd"/>
-      <w:r>
-        <w:rPr>
-          <w:rFonts w:ascii="Cambria" w:hAnsi="Cambria"/>
-        </w:rPr>
-        <w:t xml:space="preserve"> gives the user piece-of-mind knowing that the routines for their plants remain consistent. </w:t>
-      </w:r>
-      <w:proofErr w:type="spellStart"/>
-      <w:r>
-        <w:rPr>
-          <w:rFonts w:ascii="Cambria" w:hAnsi="Cambria"/>
-        </w:rPr>
-        <w:t>PlantTracker</w:t>
-      </w:r>
-      <w:proofErr w:type="spellEnd"/>
-      <w:r>
-        <w:rPr>
-          <w:rFonts w:ascii="Cambria" w:hAnsi="Cambria"/>
-        </w:rPr>
-        <w:t xml:space="preserve"> will remind the user of upcoming </w:t>
-      </w:r>
-      <w:proofErr w:type="spellStart"/>
-      <w:r>
-        <w:rPr>
-          <w:rFonts w:ascii="Cambria" w:hAnsi="Cambria"/>
-        </w:rPr>
-        <w:t>waterings</w:t>
-      </w:r>
-      <w:proofErr w:type="spellEnd"/>
-      <w:r>
-        <w:rPr>
-          <w:rFonts w:ascii="Cambria" w:hAnsi="Cambria"/>
-        </w:rPr>
-        <w:t xml:space="preserve"> or any other specific needs that the user must remember.</w:t>
+        <w:t>For green thumbs young and old and any experience-level who want to easily track important details of their plants, the PlantTracker app is a mobile application designed to help users keep an eye on watering frequencies, soil conditions, specific requirements for plants, etc. PlantTracker gives the user piece-of-mind knowing that the routines for their plants remain consistent. PlantTracker will remind the user of upcoming waterings or any other specific needs that the user must remember.</w:t>
       </w:r>
       <w:r>
         <w:rPr>
@@ -185,19 +113,11 @@
         </w:rPr>
         <w:t xml:space="preserve"> </w:t>
       </w:r>
-      <w:proofErr w:type="spellStart"/>
       <w:r>
         <w:rPr>
           <w:rFonts w:ascii="Cambria" w:hAnsi="Cambria"/>
         </w:rPr>
-        <w:t>PlantTracker</w:t>
-      </w:r>
-      <w:proofErr w:type="spellEnd"/>
-      <w:r>
-        <w:rPr>
-          <w:rFonts w:ascii="Cambria" w:hAnsi="Cambria"/>
-        </w:rPr>
-        <w:t xml:space="preserve"> will also help the user determine how often to water their plants and what sort of climate the plants grow best in.</w:t>
+        <w:t>PlantTracker will also help the user determine how often to water their plants and what sort of climate the plants grow best in.</w:t>
       </w:r>
     </w:p>
     <w:p>
@@ -296,14 +216,12 @@
         </w:rPr>
         <w:t xml:space="preserve">As a </w:t>
       </w:r>
-      <w:proofErr w:type="gramStart"/>
       <w:r>
         <w:rPr>
           <w:rFonts w:ascii="Cambria" w:hAnsi="Cambria"/>
         </w:rPr>
         <w:t>gardener</w:t>
       </w:r>
-      <w:proofErr w:type="gramEnd"/>
       <w:r>
         <w:rPr>
           <w:rFonts w:ascii="Cambria" w:hAnsi="Cambria"/>
@@ -328,14 +246,12 @@
         </w:rPr>
         <w:t xml:space="preserve">As a </w:t>
       </w:r>
-      <w:proofErr w:type="gramStart"/>
       <w:r>
         <w:rPr>
           <w:rFonts w:ascii="Cambria" w:hAnsi="Cambria"/>
         </w:rPr>
         <w:t>gardener</w:t>
       </w:r>
-      <w:proofErr w:type="gramEnd"/>
       <w:r>
         <w:rPr>
           <w:rFonts w:ascii="Cambria" w:hAnsi="Cambria"/>
@@ -562,15 +478,7 @@
           </w:tcPr>
           <w:p>
             <w:r>
-              <w:t xml:space="preserve">Set reminders for the needs they must keep track </w:t>
-            </w:r>
-            <w:proofErr w:type="gramStart"/>
-            <w:r>
-              <w:t>of(</w:t>
-            </w:r>
-            <w:proofErr w:type="gramEnd"/>
-            <w:r>
-              <w:t>such as watering, repotting, etc.)</w:t>
+              <w:t>Set reminders for the needs they must keep track of(such as watering, repotting, etc.)</w:t>
             </w:r>
           </w:p>
         </w:tc>
@@ -588,15 +496,7 @@
           </w:tcPr>
           <w:p>
             <w:r>
-              <w:t xml:space="preserve">Identify specific traits of the </w:t>
-            </w:r>
-            <w:proofErr w:type="gramStart"/>
-            <w:r>
-              <w:t>plants(</w:t>
-            </w:r>
-            <w:proofErr w:type="gramEnd"/>
-            <w:r>
-              <w:t>such as shrub, flower, succulent, etc.)</w:t>
+              <w:t>Identify specific traits of the plants(such as shrub, flower, succulent, etc.)</w:t>
             </w:r>
           </w:p>
         </w:tc>
@@ -636,29 +536,13 @@
           </w:tcPr>
           <w:p>
             <w:r>
-              <w:t xml:space="preserve">Based on plant </w:t>
-            </w:r>
-            <w:proofErr w:type="gramStart"/>
-            <w:r>
-              <w:t>traits(</w:t>
-            </w:r>
-            <w:proofErr w:type="gramEnd"/>
-            <w:r>
-              <w:t>such as shru</w:t>
+              <w:t>Based on plant traits(such as shru</w:t>
             </w:r>
             <w:r>
               <w:t>b</w:t>
             </w:r>
             <w:r>
-              <w:t xml:space="preserve">, flower, succulent, etc.) search </w:t>
-            </w:r>
-            <w:proofErr w:type="spellStart"/>
-            <w:r>
-              <w:t>json</w:t>
-            </w:r>
-            <w:proofErr w:type="spellEnd"/>
-            <w:r>
-              <w:t xml:space="preserve"> information for watering tips, potting tips, etc.</w:t>
+              <w:t>, flower, succulent, etc.) search json information for watering tips, potting tips, etc.</w:t>
             </w:r>
           </w:p>
         </w:tc>
@@ -680,80 +564,6 @@
     </w:p>
     <w:p>
       <w:pPr>
-        <w:rPr>
-          <w:rFonts w:ascii="Calibri" w:hAnsi="Calibri"/>
-        </w:rPr>
-      </w:pPr>
-    </w:p>
-    <w:p>
-      <w:pPr>
-        <w:jc w:val="center"/>
-        <w:rPr>
-          <w:rFonts w:ascii="Calibri" w:hAnsi="Calibri"/>
-          <w:b/>
-          <w:sz w:val="36"/>
-          <w:szCs w:val="36"/>
-        </w:rPr>
-      </w:pPr>
-    </w:p>
-    <w:p>
-      <w:pPr>
-        <w:jc w:val="center"/>
-        <w:rPr>
-          <w:rFonts w:ascii="Calibri" w:hAnsi="Calibri"/>
-          <w:b/>
-          <w:sz w:val="36"/>
-          <w:szCs w:val="36"/>
-        </w:rPr>
-      </w:pPr>
-    </w:p>
-    <w:p>
-      <w:pPr>
-        <w:jc w:val="center"/>
-        <w:rPr>
-          <w:rFonts w:ascii="Calibri" w:hAnsi="Calibri"/>
-          <w:b/>
-          <w:sz w:val="36"/>
-          <w:szCs w:val="36"/>
-        </w:rPr>
-      </w:pPr>
-    </w:p>
-    <w:p>
-      <w:pPr>
-        <w:jc w:val="center"/>
-        <w:rPr>
-          <w:rFonts w:ascii="Calibri" w:hAnsi="Calibri"/>
-          <w:b/>
-          <w:sz w:val="36"/>
-          <w:szCs w:val="36"/>
-        </w:rPr>
-      </w:pPr>
-    </w:p>
-    <w:p>
-      <w:pPr>
-        <w:jc w:val="center"/>
-        <w:rPr>
-          <w:rFonts w:ascii="Calibri" w:hAnsi="Calibri"/>
-          <w:b/>
-          <w:sz w:val="36"/>
-          <w:szCs w:val="36"/>
-        </w:rPr>
-      </w:pPr>
-    </w:p>
-    <w:p>
-      <w:pPr>
-        <w:jc w:val="center"/>
-        <w:rPr>
-          <w:rFonts w:ascii="Calibri" w:hAnsi="Calibri"/>
-          <w:b/>
-          <w:sz w:val="36"/>
-          <w:szCs w:val="36"/>
-        </w:rPr>
-      </w:pPr>
-    </w:p>
-    <w:p>
-      <w:pPr>
-        <w:jc w:val="center"/>
         <w:rPr>
           <w:rFonts w:ascii="Calibri" w:hAnsi="Calibri"/>
           <w:b/>
@@ -1033,15 +843,7 @@
               <w:keepLines/>
             </w:pPr>
             <w:r>
-              <w:t xml:space="preserve">As a </w:t>
-            </w:r>
-            <w:proofErr w:type="gramStart"/>
-            <w:r>
-              <w:t>user</w:t>
-            </w:r>
-            <w:proofErr w:type="gramEnd"/>
-            <w:r>
-              <w:t xml:space="preserve"> I would like to upload my photos and track my plant progress. I would also like to save my plant information that has be</w:t>
+              <w:t>As a user I would like to upload my photos and track my plant progress. I would also like to save my plant information that has be</w:t>
             </w:r>
             <w:r>
               <w:t>e</w:t>
@@ -1130,15 +932,7 @@
               <w:keepLines/>
             </w:pPr>
             <w:r>
-              <w:t xml:space="preserve">As a </w:t>
-            </w:r>
-            <w:proofErr w:type="gramStart"/>
-            <w:r>
-              <w:t>user</w:t>
-            </w:r>
-            <w:proofErr w:type="gramEnd"/>
-            <w:r>
-              <w:t xml:space="preserve"> I would like my plant’s progress to be displayed in a user-friendly manner so I can see how I have done with my plant.</w:t>
+              <w:t>As a user I would like my plant’s progress to be displayed in a user-friendly manner so I can see how I have done with my plant.</w:t>
             </w:r>
           </w:p>
         </w:tc>
@@ -1268,6 +1062,17 @@
             <w:pPr>
               <w:jc w:val="center"/>
             </w:pPr>
+            <w:r>
+              <w:t>Completed</w:t>
+            </w:r>
+          </w:p>
+          <w:p>
+            <w:pPr>
+              <w:jc w:val="center"/>
+            </w:pPr>
+            <w:r>
+              <w:t>11/5/17</w:t>
+            </w:r>
           </w:p>
         </w:tc>
       </w:tr>
@@ -1376,15 +1181,7 @@
               <w:keepLines/>
             </w:pPr>
             <w:r>
-              <w:t xml:space="preserve">As a </w:t>
-            </w:r>
-            <w:proofErr w:type="gramStart"/>
-            <w:r>
-              <w:t>user</w:t>
-            </w:r>
-            <w:proofErr w:type="gramEnd"/>
-            <w:r>
-              <w:t xml:space="preserve"> I would like to get information on the type of plant and how I should go about caring for it.</w:t>
+              <w:t>From a design perspective, there needs to be checks to make sure the information is added correctly.</w:t>
             </w:r>
           </w:p>
         </w:tc>
@@ -1447,7 +1244,7 @@
               <w:t>S</w:t>
             </w:r>
             <w:r>
-              <w:t>7</w:t>
+              <w:t>8</w:t>
             </w:r>
           </w:p>
         </w:tc>
@@ -1462,15 +1259,7 @@
               <w:keepLines/>
             </w:pPr>
             <w:r>
-              <w:t xml:space="preserve">As a </w:t>
-            </w:r>
-            <w:proofErr w:type="gramStart"/>
-            <w:r>
-              <w:t>user</w:t>
-            </w:r>
-            <w:proofErr w:type="gramEnd"/>
-            <w:r>
-              <w:t xml:space="preserve"> I would like to input my location and have the app tell me good plants for </w:t>
+              <w:t xml:space="preserve">As a user I would like to input my location and have the app tell me good plants for </w:t>
             </w:r>
             <w:r>
               <w:t>to location I live in.</w:t>
@@ -1501,6 +1290,81 @@
             </w:pPr>
             <w:r>
               <w:t>7</w:t>
+            </w:r>
+          </w:p>
+        </w:tc>
+        <w:tc>
+          <w:tcPr>
+            <w:tcW w:w="1289" w:type="dxa"/>
+          </w:tcPr>
+          <w:p>
+            <w:pPr>
+              <w:jc w:val="center"/>
+            </w:pPr>
+          </w:p>
+        </w:tc>
+      </w:tr>
+      <w:tr>
+        <w:trPr>
+          <w:cantSplit/>
+          <w:trHeight w:val="934"/>
+        </w:trPr>
+        <w:tc>
+          <w:tcPr>
+            <w:tcW w:w="913" w:type="dxa"/>
+            <w:shd w:val="clear" w:color="auto" w:fill="auto"/>
+          </w:tcPr>
+          <w:p>
+            <w:pPr>
+              <w:jc w:val="center"/>
+            </w:pPr>
+            <w:r>
+              <w:t>S</w:t>
+            </w:r>
+            <w:r>
+              <w:t>7</w:t>
+            </w:r>
+          </w:p>
+        </w:tc>
+        <w:tc>
+          <w:tcPr>
+            <w:tcW w:w="4491" w:type="dxa"/>
+            <w:shd w:val="clear" w:color="auto" w:fill="auto"/>
+          </w:tcPr>
+          <w:p>
+            <w:pPr>
+              <w:keepNext/>
+              <w:keepLines/>
+            </w:pPr>
+            <w:r>
+              <w:t>As a developer, I want the code to be clean and concise so that I can read through and update the app easily.</w:t>
+            </w:r>
+          </w:p>
+        </w:tc>
+        <w:tc>
+          <w:tcPr>
+            <w:tcW w:w="1672" w:type="dxa"/>
+          </w:tcPr>
+          <w:p>
+            <w:pPr>
+              <w:jc w:val="center"/>
+            </w:pPr>
+            <w:r>
+              <w:t>10</w:t>
+            </w:r>
+          </w:p>
+        </w:tc>
+        <w:tc>
+          <w:tcPr>
+            <w:tcW w:w="1147" w:type="dxa"/>
+            <w:shd w:val="clear" w:color="auto" w:fill="auto"/>
+          </w:tcPr>
+          <w:p>
+            <w:pPr>
+              <w:jc w:val="center"/>
+            </w:pPr>
+            <w:r>
+              <w:t>8</w:t>
             </w:r>
           </w:p>
         </w:tc>
@@ -1517,6 +1381,50 @@
       </w:tr>
     </w:tbl>
     <w:p/>
+    <w:p>
+      <w:pPr>
+        <w:jc w:val="center"/>
+        <w:rPr>
+          <w:rFonts w:ascii="Calibri" w:hAnsi="Calibri"/>
+          <w:b/>
+          <w:sz w:val="36"/>
+          <w:szCs w:val="36"/>
+        </w:rPr>
+      </w:pPr>
+    </w:p>
+    <w:p>
+      <w:pPr>
+        <w:jc w:val="center"/>
+        <w:rPr>
+          <w:rFonts w:ascii="Calibri" w:hAnsi="Calibri"/>
+          <w:b/>
+          <w:sz w:val="36"/>
+          <w:szCs w:val="36"/>
+        </w:rPr>
+      </w:pPr>
+    </w:p>
+    <w:p>
+      <w:pPr>
+        <w:jc w:val="center"/>
+        <w:rPr>
+          <w:rFonts w:ascii="Calibri" w:hAnsi="Calibri"/>
+          <w:b/>
+          <w:sz w:val="36"/>
+          <w:szCs w:val="36"/>
+        </w:rPr>
+      </w:pPr>
+    </w:p>
+    <w:p>
+      <w:pPr>
+        <w:jc w:val="center"/>
+        <w:rPr>
+          <w:rFonts w:ascii="Calibri" w:hAnsi="Calibri"/>
+          <w:b/>
+          <w:sz w:val="36"/>
+          <w:szCs w:val="36"/>
+        </w:rPr>
+      </w:pPr>
+    </w:p>
     <w:p>
       <w:pPr>
         <w:jc w:val="center"/>
@@ -2429,6 +2337,17 @@
           <w:szCs w:val="36"/>
         </w:rPr>
       </w:pPr>
+    </w:p>
+    <w:p>
+      <w:pPr>
+        <w:jc w:val="center"/>
+        <w:rPr>
+          <w:rFonts w:ascii="Calibri" w:hAnsi="Calibri"/>
+          <w:b/>
+          <w:sz w:val="36"/>
+          <w:szCs w:val="36"/>
+        </w:rPr>
+      </w:pPr>
       <w:r>
         <w:rPr>
           <w:rFonts w:ascii="Calibri" w:hAnsi="Calibri"/>
@@ -2821,15 +2740,7 @@
               <w:ind w:left="25"/>
             </w:pPr>
             <w:r>
-              <w:t xml:space="preserve">Display the </w:t>
-            </w:r>
-            <w:proofErr w:type="spellStart"/>
-            <w:r>
-              <w:t>passed</w:t>
-            </w:r>
-            <w:proofErr w:type="spellEnd"/>
-            <w:r>
-              <w:t xml:space="preserve"> information in a user-friendly interface</w:t>
+              <w:t>Display the passed information in a user-friendly interface</w:t>
             </w:r>
           </w:p>
         </w:tc>
@@ -3764,21 +3675,7 @@
         <w:rPr>
           <w:rFonts w:ascii="Calibri" w:hAnsi="Calibri"/>
         </w:rPr>
-        <w:t xml:space="preserve">For this </w:t>
-      </w:r>
-      <w:proofErr w:type="gramStart"/>
-      <w:r>
-        <w:rPr>
-          <w:rFonts w:ascii="Calibri" w:hAnsi="Calibri"/>
-        </w:rPr>
-        <w:t>sprint</w:t>
-      </w:r>
-      <w:proofErr w:type="gramEnd"/>
-      <w:r>
-        <w:rPr>
-          <w:rFonts w:ascii="Calibri" w:hAnsi="Calibri"/>
-        </w:rPr>
-        <w:t xml:space="preserve"> I worked on finishing up Story Point 1 and working on story-point 2. There were some complications I ran into, but for the most part I was able to do everything I wanted to. I think I end up planning to do a lot more than I am actually able to accomplish, so I end up having to move some of the story points around.  It is a lot harder to develop a UI for each individual activity than I think it is. I am also having trouble passing some of the information between activities (especially with passing the images between the different activities)</w:t>
+        <w:t>For this sprint I worked on finishing up Story Point 1 and working on story-point 2. There were some complications I ran into, but for the most part I was able to do everything I wanted to. I think I end up planning to do a lot more than I am actually able to accomplish, so I end up having to move some of the story points around.  It is a lot harder to develop a UI for each individual activity than I think it is. I am also having trouble passing some of the information between activities (especially with passing the images between the different activities)</w:t>
       </w:r>
       <w:r>
         <w:rPr>
@@ -4209,15 +4106,7 @@
               <w:ind w:left="25"/>
             </w:pPr>
             <w:r>
-              <w:t xml:space="preserve">Display user’s </w:t>
-            </w:r>
-            <w:proofErr w:type="gramStart"/>
-            <w:r>
-              <w:t>plants(</w:t>
-            </w:r>
-            <w:proofErr w:type="gramEnd"/>
-            <w:r>
-              <w:t>from main activity) in a user-friendly manner</w:t>
+              <w:t>Display user’s plants(from main activity) in a user-friendly manner</w:t>
             </w:r>
           </w:p>
         </w:tc>
@@ -5046,61 +4935,36 @@
         <w:rPr>
           <w:rFonts w:ascii="Calibri" w:hAnsi="Calibri"/>
         </w:rPr>
-        <w:t xml:space="preserve">This iteration started off to a really good start. I quickly added a better User interface for displaying the plant’s in the main activity, easily implemented the ability for users to enter progress for each of their plants and was able to refactor some of the activity navigation. However, I ran into a snag when trying to implement the Checklist class and </w:t>
+        <w:t>This iteration started off to a really good start. I quickly added a better User interface for displaying the plant’s in the main activity, easily implemented the ability for users to enter progress for each of their plants and was able to refactor some of the activity navigation. However, I ran into a snag when trying to implement the Checklist class and it’s associated activity. I had to find some online help to display information in a table-column style layout. I was running into a problem navigating to that activity and ended up deleting and rebuilding the entire class, only to find out that my problem was just simply not adding the activity to the Manifest.</w:t>
       </w:r>
-      <w:proofErr w:type="spellStart"/>
+    </w:p>
+    <w:p>
+      <w:pPr>
+        <w:rPr>
+          <w:rFonts w:ascii="Calibri" w:hAnsi="Calibri"/>
+          <w:sz w:val="36"/>
+          <w:szCs w:val="36"/>
+        </w:rPr>
+      </w:pPr>
+    </w:p>
+    <w:p>
+      <w:pPr>
+        <w:jc w:val="center"/>
+        <w:rPr>
+          <w:rFonts w:ascii="Calibri" w:hAnsi="Calibri"/>
+          <w:b/>
+          <w:sz w:val="36"/>
+          <w:szCs w:val="36"/>
+        </w:rPr>
+      </w:pPr>
       <w:r>
         <w:rPr>
           <w:rFonts w:ascii="Calibri" w:hAnsi="Calibri"/>
-        </w:rPr>
-        <w:t>it’s</w:t>
-      </w:r>
-      <w:proofErr w:type="spellEnd"/>
-      <w:r>
-        <w:rPr>
-          <w:rFonts w:ascii="Calibri" w:hAnsi="Calibri"/>
-        </w:rPr>
-        <w:t xml:space="preserve"> associated activity. I had to find some online help to display information in a table-column style layout. I was running into a problem navigating to that activity and ended up deleting and rebuilding the entire class, only to find out that my problem was just simply not adding the activity to the Manifest.</w:t>
-      </w:r>
-    </w:p>
-    <w:p>
-      <w:pPr>
-        <w:rPr>
-          <w:rFonts w:ascii="Calibri" w:hAnsi="Calibri"/>
-          <w:sz w:val="36"/>
-          <w:szCs w:val="36"/>
-        </w:rPr>
-      </w:pPr>
-    </w:p>
-    <w:p>
-      <w:pPr>
-        <w:jc w:val="center"/>
-        <w:rPr>
-          <w:rFonts w:ascii="Calibri" w:hAnsi="Calibri"/>
-          <w:b/>
-          <w:sz w:val="36"/>
-          <w:szCs w:val="36"/>
-        </w:rPr>
-      </w:pPr>
-      <w:r>
-        <w:rPr>
-          <w:rFonts w:ascii="Calibri" w:hAnsi="Calibri"/>
-          <w:b/>
-          <w:sz w:val="36"/>
-          <w:szCs w:val="36"/>
-        </w:rPr>
-        <w:t>Sprint Velocit</w:t>
-      </w:r>
-      <w:bookmarkStart w:id="2" w:name="_GoBack"/>
-      <w:bookmarkEnd w:id="2"/>
-      <w:r>
-        <w:rPr>
-          <w:rFonts w:ascii="Calibri" w:hAnsi="Calibri"/>
-          <w:b/>
-          <w:sz w:val="36"/>
-          <w:szCs w:val="36"/>
-        </w:rPr>
-        <w:t>y: 8</w:t>
+          <w:b/>
+          <w:sz w:val="36"/>
+          <w:szCs w:val="36"/>
+        </w:rPr>
+        <w:t>Sprint Velocity: 8</w:t>
       </w:r>
     </w:p>
     <w:p>
@@ -5491,7 +5355,7 @@
       </w:tr>
       <w:tr>
         <w:trPr>
-          <w:trHeight w:val="393"/>
+          <w:trHeight w:val="416"/>
         </w:trPr>
         <w:tc>
           <w:tcPr>
@@ -5543,6 +5407,9 @@
             <w:pPr>
               <w:jc w:val="center"/>
             </w:pPr>
+            <w:r>
+              <w:t>2</w:t>
+            </w:r>
           </w:p>
         </w:tc>
       </w:tr>
@@ -5597,6 +5464,9 @@
             <w:pPr>
               <w:jc w:val="center"/>
             </w:pPr>
+            <w:r>
+              <w:t>.5</w:t>
+            </w:r>
           </w:p>
         </w:tc>
       </w:tr>
@@ -5647,6 +5517,699 @@
           <w:tcPr>
             <w:tcW w:w="1170" w:type="dxa"/>
           </w:tcPr>
+          <w:p>
+            <w:pPr>
+              <w:jc w:val="center"/>
+            </w:pPr>
+            <w:r>
+              <w:t>5</w:t>
+            </w:r>
+          </w:p>
+        </w:tc>
+      </w:tr>
+    </w:tbl>
+    <w:p>
+      <w:pPr>
+        <w:jc w:val="center"/>
+        <w:rPr>
+          <w:rFonts w:ascii="Calibri" w:hAnsi="Calibri"/>
+          <w:b/>
+          <w:sz w:val="36"/>
+          <w:szCs w:val="36"/>
+        </w:rPr>
+      </w:pPr>
+    </w:p>
+    <w:p>
+      <w:pPr>
+        <w:jc w:val="center"/>
+        <w:rPr>
+          <w:rFonts w:ascii="Calibri" w:hAnsi="Calibri"/>
+          <w:b/>
+          <w:sz w:val="36"/>
+          <w:szCs w:val="36"/>
+        </w:rPr>
+      </w:pPr>
+    </w:p>
+    <w:p>
+      <w:pPr>
+        <w:jc w:val="center"/>
+        <w:rPr>
+          <w:rFonts w:ascii="Calibri" w:hAnsi="Calibri"/>
+          <w:b/>
+          <w:sz w:val="36"/>
+          <w:szCs w:val="36"/>
+        </w:rPr>
+      </w:pPr>
+      <w:r>
+        <w:rPr>
+          <w:rFonts w:ascii="Calibri" w:hAnsi="Calibri"/>
+          <w:b/>
+          <w:sz w:val="36"/>
+          <w:szCs w:val="36"/>
+        </w:rPr>
+        <w:t>Review</w:t>
+      </w:r>
+    </w:p>
+    <w:p>
+      <w:pPr>
+        <w:jc w:val="center"/>
+        <w:rPr>
+          <w:rFonts w:ascii="Calibri" w:hAnsi="Calibri"/>
+        </w:rPr>
+      </w:pPr>
+    </w:p>
+    <w:p>
+      <w:pPr>
+        <w:rPr>
+          <w:rFonts w:ascii="Calibri" w:hAnsi="Calibri"/>
+        </w:rPr>
+      </w:pPr>
+      <w:r>
+        <w:rPr>
+          <w:rFonts w:ascii="Calibri" w:hAnsi="Calibri"/>
+        </w:rPr>
+        <w:t>Most of this intent was backend, so no pictures for that. I created a SQL database class and pushed all of the plant info to the persistent database.</w:t>
+      </w:r>
+    </w:p>
+    <w:p>
+      <w:pPr>
+        <w:rPr>
+          <w:rFonts w:ascii="Calibri" w:hAnsi="Calibri"/>
+        </w:rPr>
+      </w:pPr>
+    </w:p>
+    <w:p>
+      <w:pPr>
+        <w:jc w:val="center"/>
+        <w:rPr>
+          <w:rFonts w:ascii="Calibri" w:hAnsi="Calibri"/>
+          <w:b/>
+          <w:sz w:val="36"/>
+          <w:szCs w:val="36"/>
+        </w:rPr>
+      </w:pPr>
+      <w:r>
+        <w:rPr>
+          <w:rFonts w:ascii="Calibri" w:hAnsi="Calibri"/>
+          <w:b/>
+          <w:sz w:val="36"/>
+          <w:szCs w:val="36"/>
+        </w:rPr>
+        <w:t>Retrospective</w:t>
+      </w:r>
+    </w:p>
+    <w:p>
+      <w:pPr>
+        <w:jc w:val="center"/>
+        <w:rPr>
+          <w:rFonts w:ascii="Calibri" w:hAnsi="Calibri"/>
+          <w:b/>
+          <w:sz w:val="36"/>
+          <w:szCs w:val="36"/>
+        </w:rPr>
+      </w:pPr>
+    </w:p>
+    <w:p>
+      <w:pPr>
+        <w:rPr>
+          <w:rFonts w:ascii="Calibri" w:hAnsi="Calibri"/>
+        </w:rPr>
+      </w:pPr>
+      <w:r>
+        <w:rPr>
+          <w:rFonts w:ascii="Calibri" w:hAnsi="Calibri"/>
+        </w:rPr>
+        <w:t>Writing the</w:t>
+      </w:r>
+      <w:r>
+        <w:rPr>
+          <w:rFonts w:ascii="Calibri" w:hAnsi="Calibri"/>
+        </w:rPr>
+        <w:t xml:space="preserve"> database helper</w:t>
+      </w:r>
+      <w:r>
+        <w:rPr>
+          <w:rFonts w:ascii="Calibri" w:hAnsi="Calibri"/>
+        </w:rPr>
+        <w:t xml:space="preserve"> class and figuring out how to retrieve database information took way longer than planned.</w:t>
+      </w:r>
+      <w:r>
+        <w:rPr>
+          <w:rFonts w:ascii="Calibri" w:hAnsi="Calibri"/>
+        </w:rPr>
+        <w:t xml:space="preserve"> However, I finally got it working but I had to push some of my stuff to the next Sprint. The data can now be added to the database class via a data access object Database Helper. </w:t>
+      </w:r>
+    </w:p>
+    <w:p>
+      <w:pPr>
+        <w:rPr>
+          <w:rFonts w:ascii="Calibri" w:hAnsi="Calibri"/>
+        </w:rPr>
+      </w:pPr>
+    </w:p>
+    <w:p>
+      <w:pPr>
+        <w:jc w:val="center"/>
+        <w:rPr>
+          <w:rFonts w:ascii="Calibri" w:hAnsi="Calibri"/>
+          <w:b/>
+          <w:sz w:val="36"/>
+          <w:szCs w:val="36"/>
+        </w:rPr>
+      </w:pPr>
+      <w:r>
+        <w:rPr>
+          <w:rFonts w:ascii="Calibri" w:hAnsi="Calibri"/>
+          <w:b/>
+          <w:sz w:val="36"/>
+          <w:szCs w:val="36"/>
+        </w:rPr>
+        <w:t>Sprint Velocity: 15</w:t>
+      </w:r>
+    </w:p>
+    <w:p>
+      <w:pPr>
+        <w:rPr>
+          <w:rFonts w:ascii="Calibri" w:hAnsi="Calibri"/>
+          <w:b/>
+          <w:sz w:val="36"/>
+          <w:szCs w:val="36"/>
+        </w:rPr>
+      </w:pPr>
+    </w:p>
+    <w:p>
+      <w:pPr>
+        <w:rPr>
+          <w:rFonts w:ascii="Calibri" w:hAnsi="Calibri"/>
+          <w:b/>
+          <w:sz w:val="36"/>
+          <w:szCs w:val="36"/>
+        </w:rPr>
+      </w:pPr>
+    </w:p>
+    <w:p>
+      <w:pPr>
+        <w:rPr>
+          <w:rFonts w:ascii="Calibri" w:hAnsi="Calibri"/>
+          <w:b/>
+          <w:sz w:val="36"/>
+          <w:szCs w:val="36"/>
+        </w:rPr>
+      </w:pPr>
+    </w:p>
+    <w:p>
+      <w:pPr>
+        <w:rPr>
+          <w:rFonts w:ascii="Calibri" w:hAnsi="Calibri"/>
+          <w:b/>
+          <w:sz w:val="36"/>
+          <w:szCs w:val="36"/>
+        </w:rPr>
+      </w:pPr>
+    </w:p>
+    <w:p>
+      <w:pPr>
+        <w:rPr>
+          <w:rFonts w:ascii="Calibri" w:hAnsi="Calibri"/>
+          <w:b/>
+          <w:sz w:val="36"/>
+          <w:szCs w:val="36"/>
+        </w:rPr>
+      </w:pPr>
+    </w:p>
+    <w:p>
+      <w:pPr>
+        <w:rPr>
+          <w:rFonts w:ascii="Calibri" w:hAnsi="Calibri"/>
+          <w:b/>
+          <w:sz w:val="36"/>
+          <w:szCs w:val="36"/>
+        </w:rPr>
+      </w:pPr>
+    </w:p>
+    <w:p>
+      <w:pPr>
+        <w:jc w:val="center"/>
+        <w:rPr>
+          <w:rFonts w:ascii="Calibri" w:hAnsi="Calibri"/>
+          <w:b/>
+          <w:sz w:val="36"/>
+          <w:szCs w:val="36"/>
+        </w:rPr>
+      </w:pPr>
+    </w:p>
+    <w:p>
+      <w:pPr>
+        <w:jc w:val="center"/>
+        <w:rPr>
+          <w:rFonts w:ascii="Calibri" w:hAnsi="Calibri"/>
+          <w:b/>
+          <w:sz w:val="36"/>
+          <w:szCs w:val="36"/>
+        </w:rPr>
+      </w:pPr>
+    </w:p>
+    <w:p>
+      <w:pPr>
+        <w:jc w:val="center"/>
+        <w:rPr>
+          <w:rFonts w:ascii="Calibri" w:hAnsi="Calibri"/>
+          <w:b/>
+          <w:sz w:val="36"/>
+          <w:szCs w:val="36"/>
+        </w:rPr>
+      </w:pPr>
+    </w:p>
+    <w:p>
+      <w:pPr>
+        <w:rPr>
+          <w:rFonts w:ascii="Calibri" w:hAnsi="Calibri"/>
+          <w:b/>
+          <w:sz w:val="36"/>
+          <w:szCs w:val="36"/>
+        </w:rPr>
+      </w:pPr>
+      <w:bookmarkStart w:id="2" w:name="_GoBack"/>
+      <w:bookmarkEnd w:id="2"/>
+    </w:p>
+    <w:p>
+      <w:pPr>
+        <w:jc w:val="center"/>
+        <w:rPr>
+          <w:rFonts w:ascii="Calibri" w:hAnsi="Calibri"/>
+          <w:b/>
+          <w:sz w:val="36"/>
+          <w:szCs w:val="36"/>
+        </w:rPr>
+      </w:pPr>
+      <w:r>
+        <w:rPr>
+          <w:rFonts w:ascii="Calibri" w:hAnsi="Calibri"/>
+          <w:b/>
+          <w:sz w:val="36"/>
+          <w:szCs w:val="36"/>
+        </w:rPr>
+        <w:t>Sprint #5 Plan</w:t>
+      </w:r>
+    </w:p>
+    <w:tbl>
+      <w:tblPr>
+        <w:tblpPr w:leftFromText="180" w:rightFromText="180" w:vertAnchor="text" w:horzAnchor="page" w:tblpX="1210" w:tblpY="242"/>
+        <w:tblW w:w="10170" w:type="dxa"/>
+        <w:tblBorders>
+          <w:top w:val="single" w:sz="4" w:space="0" w:color="000000"/>
+          <w:left w:val="single" w:sz="4" w:space="0" w:color="000000"/>
+          <w:bottom w:val="single" w:sz="4" w:space="0" w:color="000000"/>
+          <w:right w:val="single" w:sz="4" w:space="0" w:color="000000"/>
+          <w:insideH w:val="single" w:sz="4" w:space="0" w:color="000000"/>
+          <w:insideV w:val="single" w:sz="4" w:space="0" w:color="000000"/>
+        </w:tblBorders>
+        <w:tblLook w:val="04A0" w:firstRow="1" w:lastRow="0" w:firstColumn="1" w:lastColumn="0" w:noHBand="0" w:noVBand="1"/>
+      </w:tblPr>
+      <w:tblGrid>
+        <w:gridCol w:w="1127"/>
+        <w:gridCol w:w="6163"/>
+        <w:gridCol w:w="1710"/>
+        <w:gridCol w:w="1170"/>
+      </w:tblGrid>
+      <w:tr>
+        <w:tc>
+          <w:tcPr>
+            <w:tcW w:w="1127" w:type="dxa"/>
+            <w:shd w:val="clear" w:color="auto" w:fill="D9D9D9"/>
+          </w:tcPr>
+          <w:p>
+            <w:pPr>
+              <w:rPr>
+                <w:b/>
+              </w:rPr>
+            </w:pPr>
+            <w:r>
+              <w:rPr>
+                <w:b/>
+              </w:rPr>
+              <w:t>Story ID</w:t>
+            </w:r>
+          </w:p>
+        </w:tc>
+        <w:tc>
+          <w:tcPr>
+            <w:tcW w:w="6163" w:type="dxa"/>
+            <w:shd w:val="clear" w:color="auto" w:fill="D9D9D9"/>
+          </w:tcPr>
+          <w:p>
+            <w:pPr>
+              <w:rPr>
+                <w:b/>
+              </w:rPr>
+            </w:pPr>
+            <w:r>
+              <w:rPr>
+                <w:b/>
+              </w:rPr>
+              <w:t>Story</w:t>
+            </w:r>
+            <w:r>
+              <w:rPr>
+                <w:b/>
+              </w:rPr>
+              <w:t xml:space="preserve"> / Task</w:t>
+            </w:r>
+          </w:p>
+        </w:tc>
+        <w:tc>
+          <w:tcPr>
+            <w:tcW w:w="1710" w:type="dxa"/>
+            <w:shd w:val="clear" w:color="auto" w:fill="D9D9D9"/>
+            <w:vAlign w:val="center"/>
+          </w:tcPr>
+          <w:p>
+            <w:pPr>
+              <w:jc w:val="center"/>
+              <w:rPr>
+                <w:b/>
+              </w:rPr>
+            </w:pPr>
+            <w:r>
+              <w:rPr>
+                <w:b/>
+              </w:rPr>
+              <w:t>Estimated</w:t>
+            </w:r>
+          </w:p>
+          <w:p>
+            <w:pPr>
+              <w:jc w:val="center"/>
+              <w:rPr>
+                <w:b/>
+              </w:rPr>
+            </w:pPr>
+            <w:r>
+              <w:rPr>
+                <w:b/>
+              </w:rPr>
+              <w:t>Hours</w:t>
+            </w:r>
+          </w:p>
+        </w:tc>
+        <w:tc>
+          <w:tcPr>
+            <w:tcW w:w="1170" w:type="dxa"/>
+            <w:shd w:val="clear" w:color="auto" w:fill="D9D9D9"/>
+          </w:tcPr>
+          <w:p>
+            <w:pPr>
+              <w:jc w:val="center"/>
+              <w:rPr>
+                <w:b/>
+              </w:rPr>
+            </w:pPr>
+            <w:r>
+              <w:rPr>
+                <w:b/>
+              </w:rPr>
+              <w:t>Actual</w:t>
+            </w:r>
+          </w:p>
+          <w:p>
+            <w:pPr>
+              <w:jc w:val="center"/>
+              <w:rPr>
+                <w:b/>
+              </w:rPr>
+            </w:pPr>
+            <w:r>
+              <w:rPr>
+                <w:b/>
+              </w:rPr>
+              <w:t>Hours</w:t>
+            </w:r>
+          </w:p>
+        </w:tc>
+      </w:tr>
+      <w:tr>
+        <w:trPr>
+          <w:trHeight w:val="393"/>
+        </w:trPr>
+        <w:tc>
+          <w:tcPr>
+            <w:tcW w:w="1127" w:type="dxa"/>
+            <w:shd w:val="clear" w:color="auto" w:fill="auto"/>
+          </w:tcPr>
+          <w:p>
+            <w:pPr>
+              <w:jc w:val="center"/>
+            </w:pPr>
+            <w:r>
+              <w:t>S5</w:t>
+            </w:r>
+          </w:p>
+        </w:tc>
+        <w:tc>
+          <w:tcPr>
+            <w:tcW w:w="6163" w:type="dxa"/>
+            <w:shd w:val="clear" w:color="auto" w:fill="auto"/>
+          </w:tcPr>
+          <w:p>
+            <w:pPr>
+              <w:ind w:left="25"/>
+            </w:pPr>
+            <w:r>
+              <w:t>Consult outside sources for ease of app use</w:t>
+            </w:r>
+          </w:p>
+        </w:tc>
+        <w:tc>
+          <w:tcPr>
+            <w:tcW w:w="1710" w:type="dxa"/>
+            <w:shd w:val="clear" w:color="auto" w:fill="auto"/>
+          </w:tcPr>
+          <w:p>
+            <w:pPr>
+              <w:jc w:val="center"/>
+            </w:pPr>
+            <w:r>
+              <w:t>1</w:t>
+            </w:r>
+          </w:p>
+        </w:tc>
+        <w:tc>
+          <w:tcPr>
+            <w:tcW w:w="1170" w:type="dxa"/>
+          </w:tcPr>
+          <w:p>
+            <w:pPr>
+              <w:jc w:val="center"/>
+            </w:pPr>
+          </w:p>
+        </w:tc>
+      </w:tr>
+      <w:tr>
+        <w:trPr>
+          <w:trHeight w:val="393"/>
+        </w:trPr>
+        <w:tc>
+          <w:tcPr>
+            <w:tcW w:w="1127" w:type="dxa"/>
+            <w:shd w:val="clear" w:color="auto" w:fill="auto"/>
+          </w:tcPr>
+          <w:p>
+            <w:pPr>
+              <w:jc w:val="center"/>
+            </w:pPr>
+          </w:p>
+        </w:tc>
+        <w:tc>
+          <w:tcPr>
+            <w:tcW w:w="6163" w:type="dxa"/>
+            <w:shd w:val="clear" w:color="auto" w:fill="auto"/>
+          </w:tcPr>
+          <w:p>
+            <w:pPr>
+              <w:ind w:left="25"/>
+            </w:pPr>
+            <w:r>
+              <w:t>Make checklist and progress page look better and work correctly</w:t>
+            </w:r>
+          </w:p>
+        </w:tc>
+        <w:tc>
+          <w:tcPr>
+            <w:tcW w:w="1710" w:type="dxa"/>
+            <w:shd w:val="clear" w:color="auto" w:fill="auto"/>
+          </w:tcPr>
+          <w:p>
+            <w:pPr>
+              <w:jc w:val="center"/>
+            </w:pPr>
+          </w:p>
+        </w:tc>
+        <w:tc>
+          <w:tcPr>
+            <w:tcW w:w="1170" w:type="dxa"/>
+          </w:tcPr>
+          <w:p>
+            <w:pPr>
+              <w:jc w:val="center"/>
+            </w:pPr>
+          </w:p>
+        </w:tc>
+      </w:tr>
+      <w:tr>
+        <w:trPr>
+          <w:trHeight w:val="360"/>
+        </w:trPr>
+        <w:tc>
+          <w:tcPr>
+            <w:tcW w:w="1127" w:type="dxa"/>
+            <w:shd w:val="clear" w:color="auto" w:fill="auto"/>
+          </w:tcPr>
+          <w:p>
+            <w:pPr>
+              <w:jc w:val="center"/>
+            </w:pPr>
+          </w:p>
+        </w:tc>
+        <w:tc>
+          <w:tcPr>
+            <w:tcW w:w="6163" w:type="dxa"/>
+            <w:shd w:val="clear" w:color="auto" w:fill="auto"/>
+          </w:tcPr>
+          <w:p>
+            <w:pPr>
+              <w:ind w:left="25"/>
+            </w:pPr>
+            <w:r>
+              <w:t>Add dropdown to Checklist and Progress report to pick between different plants</w:t>
+            </w:r>
+          </w:p>
+        </w:tc>
+        <w:tc>
+          <w:tcPr>
+            <w:tcW w:w="1710" w:type="dxa"/>
+            <w:shd w:val="clear" w:color="auto" w:fill="auto"/>
+          </w:tcPr>
+          <w:p>
+            <w:pPr>
+              <w:jc w:val="center"/>
+            </w:pPr>
+            <w:r>
+              <w:t>1</w:t>
+            </w:r>
+          </w:p>
+        </w:tc>
+        <w:tc>
+          <w:tcPr>
+            <w:tcW w:w="1170" w:type="dxa"/>
+          </w:tcPr>
+          <w:p>
+            <w:pPr>
+              <w:jc w:val="center"/>
+            </w:pPr>
+          </w:p>
+        </w:tc>
+      </w:tr>
+      <w:tr>
+        <w:trPr>
+          <w:trHeight w:val="360"/>
+        </w:trPr>
+        <w:tc>
+          <w:tcPr>
+            <w:tcW w:w="1127" w:type="dxa"/>
+            <w:shd w:val="clear" w:color="auto" w:fill="auto"/>
+          </w:tcPr>
+          <w:p>
+            <w:pPr>
+              <w:jc w:val="center"/>
+            </w:pPr>
+          </w:p>
+        </w:tc>
+        <w:tc>
+          <w:tcPr>
+            <w:tcW w:w="6163" w:type="dxa"/>
+            <w:shd w:val="clear" w:color="auto" w:fill="auto"/>
+          </w:tcPr>
+          <w:p>
+            <w:pPr>
+              <w:ind w:left="25"/>
+            </w:pPr>
+            <w:r>
+              <w:t>Add image into database and intents based on bitmap</w:t>
+            </w:r>
+          </w:p>
+        </w:tc>
+        <w:tc>
+          <w:tcPr>
+            <w:tcW w:w="1710" w:type="dxa"/>
+            <w:shd w:val="clear" w:color="auto" w:fill="auto"/>
+          </w:tcPr>
+          <w:p>
+            <w:pPr>
+              <w:jc w:val="center"/>
+            </w:pPr>
+            <w:r>
+              <w:t>1</w:t>
+            </w:r>
+          </w:p>
+        </w:tc>
+        <w:tc>
+          <w:tcPr>
+            <w:tcW w:w="1170" w:type="dxa"/>
+          </w:tcPr>
+          <w:p>
+            <w:pPr>
+              <w:jc w:val="center"/>
+            </w:pPr>
+          </w:p>
+        </w:tc>
+      </w:tr>
+      <w:tr>
+        <w:trPr>
+          <w:trHeight w:val="911"/>
+        </w:trPr>
+        <w:tc>
+          <w:tcPr>
+            <w:tcW w:w="1127" w:type="dxa"/>
+            <w:shd w:val="clear" w:color="auto" w:fill="auto"/>
+          </w:tcPr>
+          <w:p>
+            <w:pPr>
+              <w:jc w:val="center"/>
+            </w:pPr>
+          </w:p>
+        </w:tc>
+        <w:tc>
+          <w:tcPr>
+            <w:tcW w:w="6163" w:type="dxa"/>
+            <w:shd w:val="clear" w:color="auto" w:fill="auto"/>
+          </w:tcPr>
+          <w:p>
+            <w:pPr>
+              <w:ind w:left="25"/>
+            </w:pPr>
+            <w:r>
+              <w:t>Update app UI based on information from outside sources</w:t>
+            </w:r>
+          </w:p>
+        </w:tc>
+        <w:tc>
+          <w:tcPr>
+            <w:tcW w:w="1710" w:type="dxa"/>
+            <w:shd w:val="clear" w:color="auto" w:fill="auto"/>
+          </w:tcPr>
+          <w:p>
+            <w:pPr>
+              <w:jc w:val="center"/>
+            </w:pPr>
+            <w:r>
+              <w:t>2</w:t>
+            </w:r>
+          </w:p>
+        </w:tc>
+        <w:tc>
+          <w:tcPr>
+            <w:tcW w:w="1170" w:type="dxa"/>
+          </w:tcPr>
           <w:p/>
         </w:tc>
       </w:tr>
@@ -5678,7 +6241,7 @@
               <w:ind w:left="25"/>
             </w:pPr>
             <w:r>
-              <w:t>Consult outside sources for ease of app use</w:t>
+              <w:t>Add exceptions for false user input</w:t>
             </w:r>
           </w:p>
         </w:tc>
@@ -5709,7 +6272,7 @@
       </w:tr>
       <w:tr>
         <w:trPr>
-          <w:trHeight w:val="326"/>
+          <w:trHeight w:val="272"/>
         </w:trPr>
         <w:tc>
           <w:tcPr>
@@ -5732,7 +6295,7 @@
               <w:ind w:left="25"/>
             </w:pPr>
             <w:r>
-              <w:t>Add dropdown to Checklist and Progress report to pick between different plants</w:t>
+              <w:t>Make sure that when data is entered, it is verified as correct</w:t>
             </w:r>
           </w:p>
         </w:tc>
@@ -5762,6 +6325,9 @@
         </w:tc>
       </w:tr>
       <w:tr>
+        <w:trPr>
+          <w:trHeight w:val="272"/>
+        </w:trPr>
         <w:tc>
           <w:tcPr>
             <w:tcW w:w="1127" w:type="dxa"/>
@@ -5783,7 +6349,7 @@
               <w:ind w:left="25"/>
             </w:pPr>
             <w:r>
-              <w:t>Update app UI based on information from outside sources</w:t>
+              <w:t>Throw errors and exceptions where necessary</w:t>
             </w:r>
           </w:p>
         </w:tc>
@@ -5797,7 +6363,7 @@
               <w:jc w:val="center"/>
             </w:pPr>
             <w:r>
-              <w:t>2</w:t>
+              <w:t>1</w:t>
             </w:r>
           </w:p>
         </w:tc>
@@ -5813,6 +6379,16 @@
         </w:tc>
       </w:tr>
     </w:tbl>
+    <w:p>
+      <w:pPr>
+        <w:rPr>
+          <w:rFonts w:ascii="Calibri" w:hAnsi="Calibri"/>
+          <w:b/>
+          <w:sz w:val="36"/>
+          <w:szCs w:val="36"/>
+        </w:rPr>
+      </w:pPr>
+    </w:p>
     <w:p>
       <w:pPr>
         <w:jc w:val="center"/>

</xml_diff>

<commit_message>
Added checklist information and changed the look of the progress tracker
</commit_message>
<xml_diff>
--- a/PlantTrackerProjectNotebook.docx
+++ b/PlantTrackerProjectNotebook.docx
@@ -1154,10 +1154,7 @@
               <w:jc w:val="center"/>
             </w:pPr>
             <w:r>
-              <w:t>11/26</w:t>
-            </w:r>
-            <w:r>
-              <w:t>/17</w:t>
+              <w:t>11/26/17</w:t>
             </w:r>
           </w:p>
         </w:tc>
@@ -7523,8 +7520,6 @@
           <w:szCs w:val="36"/>
         </w:rPr>
       </w:pPr>
-      <w:bookmarkStart w:id="2" w:name="_GoBack"/>
-      <w:bookmarkEnd w:id="2"/>
     </w:p>
     <w:p>
       <w:pPr>
@@ -7760,9 +7755,6 @@
             <w:pPr>
               <w:jc w:val="center"/>
             </w:pPr>
-            <w:r>
-              <w:t>1</w:t>
-            </w:r>
           </w:p>
         </w:tc>
       </w:tr>
@@ -7810,9 +7802,6 @@
             <w:pPr>
               <w:jc w:val="center"/>
             </w:pPr>
-            <w:r>
-              <w:t>1</w:t>
-            </w:r>
           </w:p>
         </w:tc>
       </w:tr>
@@ -7907,9 +7896,6 @@
             <w:pPr>
               <w:jc w:val="center"/>
             </w:pPr>
-            <w:r>
-              <w:t>1</w:t>
-            </w:r>
           </w:p>
         </w:tc>
       </w:tr>
@@ -7934,6 +7920,30 @@
           <w:szCs w:val="36"/>
         </w:rPr>
       </w:pPr>
+      <w:r>
+        <w:rPr>
+          <w:rFonts w:ascii="Calibri" w:hAnsi="Calibri"/>
+          <w:b/>
+          <w:sz w:val="36"/>
+          <w:szCs w:val="36"/>
+        </w:rPr>
+        <w:t>Retrospective</w:t>
+      </w:r>
+    </w:p>
+    <w:p>
+      <w:pPr>
+        <w:rPr>
+          <w:rFonts w:ascii="Calibri" w:hAnsi="Calibri"/>
+        </w:rPr>
+      </w:pPr>
+      <w:r>
+        <w:rPr>
+          <w:rFonts w:ascii="Calibri" w:hAnsi="Calibri"/>
+        </w:rPr>
+        <w:t>I refactored PlantProgress and added all plant information to the Progress View.</w:t>
+      </w:r>
+      <w:bookmarkStart w:id="2" w:name="_GoBack"/>
+      <w:bookmarkEnd w:id="2"/>
     </w:p>
     <w:sectPr>
       <w:pgSz w:w="12240" w:h="15840"/>

</xml_diff>